<commit_message>
Restarted second laboratory with all tasks.
</commit_message>
<xml_diff>
--- a/Лабораторна робота №2.docx
+++ b/Лабораторна робота №2.docx
@@ -1694,7 +1694,7 @@
           <w:szCs w:val="28"/>
         </w:rPr>
         <w:drawing>
-          <wp:inline distT="0" distB="0" distL="0" distR="0" wp14:anchorId="73300010" wp14:editId="0BBF43B5">
+          <wp:inline distT="0" distB="0" distL="0" distR="0" wp14:anchorId="73300010" wp14:editId="52409409">
             <wp:extent cx="5760000" cy="3360000"/>
             <wp:effectExtent l="19050" t="19050" r="12700" b="12065"/>
             <wp:docPr id="1693388763" name="Рисунок 1"/>
@@ -1771,7 +1771,7 @@
         </w:rPr>
         <w:lastRenderedPageBreak/>
         <w:drawing>
-          <wp:inline distT="0" distB="0" distL="0" distR="0" wp14:anchorId="4D2147DE" wp14:editId="4EA6F267">
+          <wp:inline distT="0" distB="0" distL="0" distR="0" wp14:anchorId="4D2147DE" wp14:editId="43DD4146">
             <wp:extent cx="5760000" cy="3360000"/>
             <wp:effectExtent l="19050" t="19050" r="12700" b="12065"/>
             <wp:docPr id="1965009136" name="Рисунок 1"/>
@@ -1846,8 +1846,8 @@
           <w:szCs w:val="28"/>
         </w:rPr>
         <w:drawing>
-          <wp:inline distT="0" distB="0" distL="0" distR="0" wp14:anchorId="79A856F7" wp14:editId="39A5FD7B">
-            <wp:extent cx="5759584" cy="2399826"/>
+          <wp:inline distT="0" distB="0" distL="0" distR="0" wp14:anchorId="79A856F7" wp14:editId="70FF9C18">
+            <wp:extent cx="5759582" cy="2399826"/>
             <wp:effectExtent l="19050" t="19050" r="12700" b="19685"/>
             <wp:docPr id="765265125" name="Рисунок 1"/>
             <wp:cNvGraphicFramePr>
@@ -1875,7 +1875,7 @@
                   <pic:spPr>
                     <a:xfrm>
                       <a:off x="0" y="0"/>
-                      <a:ext cx="5759584" cy="2399826"/>
+                      <a:ext cx="5759582" cy="2399826"/>
                     </a:xfrm>
                     <a:prstGeom prst="rect">
                       <a:avLst/>
@@ -2034,7 +2034,16 @@
           <w:sz w:val="28"/>
           <w:szCs w:val="28"/>
         </w:rPr>
-        <w:t>0.8151</w:t>
+        <w:t>0.8</w:t>
+      </w:r>
+      <w:r>
+        <w:rPr>
+          <w:noProof/>
+          <w:color w:val="000000" w:themeColor="text1"/>
+          <w:sz w:val="28"/>
+          <w:szCs w:val="28"/>
+        </w:rPr>
+        <w:t>068</w:t>
       </w:r>
     </w:p>
     <w:p>
@@ -2174,8 +2183,8 @@
           <w:lang w:val="en-US"/>
         </w:rPr>
         <w:drawing>
-          <wp:inline distT="0" distB="0" distL="0" distR="0" wp14:anchorId="6E2B1646" wp14:editId="5CB379E7">
-            <wp:extent cx="5760000" cy="2965638"/>
+          <wp:inline distT="0" distB="0" distL="0" distR="0" wp14:anchorId="6E2B1646" wp14:editId="1B9E5E43">
+            <wp:extent cx="5734833" cy="2965638"/>
             <wp:effectExtent l="0" t="0" r="0" b="6350"/>
             <wp:docPr id="135077875" name="Рисунок 1"/>
             <wp:cNvGraphicFramePr>
@@ -2203,7 +2212,7 @@
                   <pic:spPr>
                     <a:xfrm>
                       <a:off x="0" y="0"/>
-                      <a:ext cx="5760000" cy="2965638"/>
+                      <a:ext cx="5734833" cy="2965638"/>
                     </a:xfrm>
                     <a:prstGeom prst="rect">
                       <a:avLst/>
@@ -2235,8 +2244,8 @@
           <w:lang w:val="en-US"/>
         </w:rPr>
         <w:drawing>
-          <wp:inline distT="0" distB="0" distL="0" distR="0" wp14:anchorId="0ED046B3" wp14:editId="12EE5805">
-            <wp:extent cx="5760000" cy="2965544"/>
+          <wp:inline distT="0" distB="0" distL="0" distR="0" wp14:anchorId="0ED046B3" wp14:editId="3D2A5226">
+            <wp:extent cx="5734862" cy="2965544"/>
             <wp:effectExtent l="0" t="0" r="0" b="6350"/>
             <wp:docPr id="1441085148" name="Рисунок 1"/>
             <wp:cNvGraphicFramePr>
@@ -2264,7 +2273,7 @@
                   <pic:spPr>
                     <a:xfrm>
                       <a:off x="0" y="0"/>
-                      <a:ext cx="5760000" cy="2965544"/>
+                      <a:ext cx="5734862" cy="2965544"/>
                     </a:xfrm>
                     <a:prstGeom prst="rect">
                       <a:avLst/>
@@ -2345,7 +2354,6 @@
           <w:color w:val="FFFFFF" w:themeColor="background1"/>
           <w:sz w:val="20"/>
           <w:szCs w:val="20"/>
-          <w:lang w:val="en-US"/>
         </w:rPr>
       </w:pPr>
       <w:r>
@@ -2996,17 +3004,15 @@
         <w:br/>
         <w:t>plt.show()</w:t>
       </w:r>
-    </w:p>
-    <w:p>
-      <w:pPr>
-        <w:shd w:val="clear" w:color="auto" w:fill="262626" w:themeFill="text1" w:themeFillTint="D9"/>
-        <w:rPr>
-          <w:noProof/>
-          <w:color w:val="FFFFFF" w:themeColor="background1"/>
-          <w:sz w:val="20"/>
-          <w:szCs w:val="20"/>
-        </w:rPr>
-      </w:pPr>
+      <w:r>
+        <w:rPr>
+          <w:noProof/>
+          <w:color w:val="FFFFFF" w:themeColor="background1"/>
+          <w:sz w:val="20"/>
+          <w:szCs w:val="20"/>
+        </w:rPr>
+        <w:br/>
+      </w:r>
       <w:r>
         <w:rPr>
           <w:noProof/>
@@ -4727,16 +4733,7 @@
           <w:sz w:val="28"/>
           <w:szCs w:val="28"/>
         </w:rPr>
-        <w:t>Архітектура моделі</w:t>
-      </w:r>
-      <w:r>
-        <w:rPr>
-          <w:noProof/>
-          <w:color w:val="000000" w:themeColor="text1"/>
-          <w:sz w:val="28"/>
-          <w:szCs w:val="28"/>
-        </w:rPr>
-        <w:t>:</w:t>
+        <w:t>Архітектура моделі:</w:t>
       </w:r>
     </w:p>
     <w:p>
@@ -4823,16 +4820,7 @@
           <w:sz w:val="28"/>
           <w:szCs w:val="28"/>
         </w:rPr>
-        <w:t>в</w:t>
-      </w:r>
-      <w:r>
-        <w:rPr>
-          <w:noProof/>
-          <w:color w:val="000000" w:themeColor="text1"/>
-          <w:sz w:val="28"/>
-          <w:szCs w:val="28"/>
-        </w:rPr>
-        <w:t xml:space="preserve">хідний шар </w:t>
+        <w:t xml:space="preserve">вхідний шар </w:t>
       </w:r>
       <w:r>
         <w:rPr>
@@ -5551,9 +5539,9 @@
           <w:szCs w:val="28"/>
         </w:rPr>
         <w:drawing>
-          <wp:inline distT="0" distB="0" distL="0" distR="0" wp14:anchorId="0A657537" wp14:editId="2DB3B9A6">
-            <wp:extent cx="5274945" cy="3164840"/>
-            <wp:effectExtent l="19050" t="19050" r="20955" b="16510"/>
+          <wp:inline distT="0" distB="0" distL="0" distR="0" wp14:anchorId="0A657537" wp14:editId="7F867F2B">
+            <wp:extent cx="5274733" cy="3164840"/>
+            <wp:effectExtent l="19050" t="19050" r="21590" b="16510"/>
             <wp:docPr id="1569836949" name="Рисунок 1"/>
             <wp:cNvGraphicFramePr>
               <a:graphicFrameLocks xmlns:a="http://schemas.openxmlformats.org/drawingml/2006/main" noChangeAspect="1"/>
@@ -5562,11 +5550,17 @@
               <a:graphicData uri="http://schemas.openxmlformats.org/drawingml/2006/picture">
                 <pic:pic xmlns:pic="http://schemas.openxmlformats.org/drawingml/2006/picture">
                   <pic:nvPicPr>
-                    <pic:cNvPr id="1569836949" name=""/>
+                    <pic:cNvPr id="1569836949" name="Рисунок 1"/>
                     <pic:cNvPicPr/>
                   </pic:nvPicPr>
                   <pic:blipFill>
-                    <a:blip r:embed="rId16"/>
+                    <a:blip r:embed="rId16">
+                      <a:extLst>
+                        <a:ext uri="{28A0092B-C50C-407E-A947-70E740481C1C}">
+                          <a14:useLocalDpi xmlns:a14="http://schemas.microsoft.com/office/drawing/2010/main" val="0"/>
+                        </a:ext>
+                      </a:extLst>
+                    </a:blip>
                     <a:stretch>
                       <a:fillRect/>
                     </a:stretch>
@@ -5574,7 +5568,7 @@
                   <pic:spPr>
                     <a:xfrm>
                       <a:off x="0" y="0"/>
-                      <a:ext cx="5274945" cy="3164840"/>
+                      <a:ext cx="5274733" cy="3164840"/>
                     </a:xfrm>
                     <a:prstGeom prst="rect">
                       <a:avLst/>
@@ -5612,9 +5606,9 @@
           <w:szCs w:val="28"/>
         </w:rPr>
         <w:drawing>
-          <wp:inline distT="0" distB="0" distL="0" distR="0" wp14:anchorId="62D2E911" wp14:editId="69CD7E2F">
-            <wp:extent cx="5274945" cy="2197735"/>
-            <wp:effectExtent l="19050" t="19050" r="20955" b="12065"/>
+          <wp:inline distT="0" distB="0" distL="0" distR="0" wp14:anchorId="62D2E911" wp14:editId="345973F0">
+            <wp:extent cx="5274564" cy="2197735"/>
+            <wp:effectExtent l="19050" t="19050" r="21590" b="12065"/>
             <wp:docPr id="2025071808" name="Рисунок 1"/>
             <wp:cNvGraphicFramePr>
               <a:graphicFrameLocks xmlns:a="http://schemas.openxmlformats.org/drawingml/2006/main" noChangeAspect="1"/>
@@ -5623,11 +5617,17 @@
               <a:graphicData uri="http://schemas.openxmlformats.org/drawingml/2006/picture">
                 <pic:pic xmlns:pic="http://schemas.openxmlformats.org/drawingml/2006/picture">
                   <pic:nvPicPr>
-                    <pic:cNvPr id="2025071808" name=""/>
+                    <pic:cNvPr id="2025071808" name="Рисунок 1"/>
                     <pic:cNvPicPr/>
                   </pic:nvPicPr>
                   <pic:blipFill>
-                    <a:blip r:embed="rId17"/>
+                    <a:blip r:embed="rId17">
+                      <a:extLst>
+                        <a:ext uri="{28A0092B-C50C-407E-A947-70E740481C1C}">
+                          <a14:useLocalDpi xmlns:a14="http://schemas.microsoft.com/office/drawing/2010/main" val="0"/>
+                        </a:ext>
+                      </a:extLst>
+                    </a:blip>
                     <a:stretch>
                       <a:fillRect/>
                     </a:stretch>
@@ -5635,7 +5635,7 @@
                   <pic:spPr>
                     <a:xfrm>
                       <a:off x="0" y="0"/>
-                      <a:ext cx="5274945" cy="2197735"/>
+                      <a:ext cx="5274564" cy="2197735"/>
                     </a:xfrm>
                     <a:prstGeom prst="rect">
                       <a:avLst/>
@@ -5694,966 +5694,6 @@
         <w:t>Таблиця результатів експериментів</w:t>
       </w:r>
     </w:p>
-    <w:tbl>
-      <w:tblPr>
-        <w:tblStyle w:val="ab"/>
-        <w:tblW w:w="0" w:type="auto"/>
-        <w:tblLook w:val="04A0" w:firstRow="1" w:lastRow="0" w:firstColumn="1" w:lastColumn="0" w:noHBand="0" w:noVBand="1"/>
-      </w:tblPr>
-      <w:tblGrid>
-        <w:gridCol w:w="484"/>
-        <w:gridCol w:w="1779"/>
-        <w:gridCol w:w="1889"/>
-        <w:gridCol w:w="1383"/>
-        <w:gridCol w:w="1382"/>
-        <w:gridCol w:w="1380"/>
-      </w:tblGrid>
-      <w:tr>
-        <w:tc>
-          <w:tcPr>
-            <w:tcW w:w="484" w:type="dxa"/>
-          </w:tcPr>
-          <w:p>
-            <w:pPr>
-              <w:jc w:val="both"/>
-              <w:rPr>
-                <w:noProof/>
-                <w:color w:val="000000" w:themeColor="text1"/>
-                <w:sz w:val="28"/>
-                <w:szCs w:val="28"/>
-              </w:rPr>
-            </w:pPr>
-            <w:r>
-              <w:rPr>
-                <w:noProof/>
-                <w:color w:val="000000" w:themeColor="text1"/>
-                <w:sz w:val="28"/>
-                <w:szCs w:val="28"/>
-              </w:rPr>
-              <w:t>№</w:t>
-            </w:r>
-          </w:p>
-        </w:tc>
-        <w:tc>
-          <w:tcPr>
-            <w:tcW w:w="1779" w:type="dxa"/>
-          </w:tcPr>
-          <w:p>
-            <w:pPr>
-              <w:jc w:val="both"/>
-              <w:rPr>
-                <w:noProof/>
-                <w:color w:val="000000" w:themeColor="text1"/>
-                <w:sz w:val="28"/>
-                <w:szCs w:val="28"/>
-              </w:rPr>
-            </w:pPr>
-            <w:r>
-              <w:rPr>
-                <w:noProof/>
-                <w:color w:val="000000" w:themeColor="text1"/>
-                <w:sz w:val="28"/>
-                <w:szCs w:val="28"/>
-              </w:rPr>
-              <w:t>Тип шуму</w:t>
-            </w:r>
-          </w:p>
-        </w:tc>
-        <w:tc>
-          <w:tcPr>
-            <w:tcW w:w="1889" w:type="dxa"/>
-          </w:tcPr>
-          <w:p>
-            <w:pPr>
-              <w:jc w:val="both"/>
-              <w:rPr>
-                <w:noProof/>
-                <w:color w:val="000000" w:themeColor="text1"/>
-                <w:sz w:val="28"/>
-                <w:szCs w:val="28"/>
-              </w:rPr>
-            </w:pPr>
-            <w:r>
-              <w:rPr>
-                <w:noProof/>
-                <w:color w:val="000000" w:themeColor="text1"/>
-                <w:sz w:val="28"/>
-                <w:szCs w:val="28"/>
-              </w:rPr>
-              <w:t>Рівень шуму</w:t>
-            </w:r>
-          </w:p>
-        </w:tc>
-        <w:tc>
-          <w:tcPr>
-            <w:tcW w:w="1383" w:type="dxa"/>
-          </w:tcPr>
-          <w:p>
-            <w:pPr>
-              <w:jc w:val="both"/>
-              <w:rPr>
-                <w:noProof/>
-                <w:color w:val="000000" w:themeColor="text1"/>
-                <w:sz w:val="28"/>
-                <w:szCs w:val="28"/>
-              </w:rPr>
-            </w:pPr>
-            <w:r>
-              <w:rPr>
-                <w:noProof/>
-                <w:color w:val="000000" w:themeColor="text1"/>
-                <w:sz w:val="28"/>
-                <w:szCs w:val="28"/>
-              </w:rPr>
-              <w:t xml:space="preserve">Розподіл </w:t>
-            </w:r>
-          </w:p>
-        </w:tc>
-        <w:tc>
-          <w:tcPr>
-            <w:tcW w:w="1382" w:type="dxa"/>
-          </w:tcPr>
-          <w:p>
-            <w:pPr>
-              <w:jc w:val="both"/>
-              <w:rPr>
-                <w:noProof/>
-                <w:color w:val="000000" w:themeColor="text1"/>
-                <w:sz w:val="28"/>
-                <w:szCs w:val="28"/>
-              </w:rPr>
-            </w:pPr>
-            <w:r>
-              <w:rPr>
-                <w:noProof/>
-                <w:color w:val="000000" w:themeColor="text1"/>
-                <w:sz w:val="28"/>
-                <w:szCs w:val="28"/>
-              </w:rPr>
-              <w:t>Епохи</w:t>
-            </w:r>
-          </w:p>
-        </w:tc>
-        <w:tc>
-          <w:tcPr>
-            <w:tcW w:w="1380" w:type="dxa"/>
-          </w:tcPr>
-          <w:p>
-            <w:pPr>
-              <w:jc w:val="both"/>
-              <w:rPr>
-                <w:noProof/>
-                <w:color w:val="000000" w:themeColor="text1"/>
-                <w:sz w:val="28"/>
-                <w:szCs w:val="28"/>
-                <w:lang w:val="en-US"/>
-              </w:rPr>
-            </w:pPr>
-            <w:r>
-              <w:rPr>
-                <w:noProof/>
-                <w:color w:val="000000" w:themeColor="text1"/>
-                <w:sz w:val="28"/>
-                <w:szCs w:val="28"/>
-                <w:lang w:val="en-US"/>
-              </w:rPr>
-              <w:t>R</w:t>
-            </w:r>
-            <w:r>
-              <w:rPr>
-                <w:noProof/>
-                <w:color w:val="000000" w:themeColor="text1"/>
-                <w:sz w:val="28"/>
-                <w:szCs w:val="28"/>
-                <w:lang w:val="en-US"/>
-              </w:rPr>
-              <w:softHyphen/>
-            </w:r>
-            <w:r>
-              <w:rPr>
-                <w:noProof/>
-                <w:color w:val="000000" w:themeColor="text1"/>
-                <w:sz w:val="28"/>
-                <w:szCs w:val="28"/>
-                <w:vertAlign w:val="superscript"/>
-                <w:lang w:val="en-US"/>
-              </w:rPr>
-              <w:t>2</w:t>
-            </w:r>
-          </w:p>
-        </w:tc>
-      </w:tr>
-      <w:tr>
-        <w:tc>
-          <w:tcPr>
-            <w:tcW w:w="484" w:type="dxa"/>
-          </w:tcPr>
-          <w:p>
-            <w:pPr>
-              <w:jc w:val="both"/>
-              <w:rPr>
-                <w:noProof/>
-                <w:color w:val="000000" w:themeColor="text1"/>
-                <w:sz w:val="28"/>
-                <w:szCs w:val="28"/>
-                <w:lang w:val="en-US"/>
-              </w:rPr>
-            </w:pPr>
-            <w:r>
-              <w:rPr>
-                <w:noProof/>
-                <w:color w:val="000000" w:themeColor="text1"/>
-                <w:sz w:val="28"/>
-                <w:szCs w:val="28"/>
-                <w:lang w:val="en-US"/>
-              </w:rPr>
-              <w:t>1</w:t>
-            </w:r>
-          </w:p>
-        </w:tc>
-        <w:tc>
-          <w:tcPr>
-            <w:tcW w:w="1779" w:type="dxa"/>
-          </w:tcPr>
-          <w:p>
-            <w:pPr>
-              <w:jc w:val="both"/>
-              <w:rPr>
-                <w:noProof/>
-                <w:color w:val="000000" w:themeColor="text1"/>
-                <w:sz w:val="28"/>
-                <w:szCs w:val="28"/>
-              </w:rPr>
-            </w:pPr>
-            <w:r>
-              <w:rPr>
-                <w:noProof/>
-                <w:color w:val="000000" w:themeColor="text1"/>
-                <w:sz w:val="28"/>
-                <w:szCs w:val="28"/>
-              </w:rPr>
-              <w:t>gaussian</w:t>
-            </w:r>
-          </w:p>
-        </w:tc>
-        <w:tc>
-          <w:tcPr>
-            <w:tcW w:w="1889" w:type="dxa"/>
-          </w:tcPr>
-          <w:p>
-            <w:pPr>
-              <w:jc w:val="both"/>
-              <w:rPr>
-                <w:noProof/>
-                <w:color w:val="000000" w:themeColor="text1"/>
-                <w:sz w:val="28"/>
-                <w:szCs w:val="28"/>
-              </w:rPr>
-            </w:pPr>
-            <w:r>
-              <w:rPr>
-                <w:noProof/>
-                <w:color w:val="000000" w:themeColor="text1"/>
-                <w:sz w:val="28"/>
-                <w:szCs w:val="28"/>
-              </w:rPr>
-              <w:t>2.0</w:t>
-            </w:r>
-          </w:p>
-        </w:tc>
-        <w:tc>
-          <w:tcPr>
-            <w:tcW w:w="1383" w:type="dxa"/>
-          </w:tcPr>
-          <w:p>
-            <w:pPr>
-              <w:jc w:val="both"/>
-              <w:rPr>
-                <w:noProof/>
-                <w:color w:val="000000" w:themeColor="text1"/>
-                <w:sz w:val="28"/>
-                <w:szCs w:val="28"/>
-              </w:rPr>
-            </w:pPr>
-            <w:r>
-              <w:rPr>
-                <w:noProof/>
-                <w:color w:val="000000" w:themeColor="text1"/>
-                <w:sz w:val="28"/>
-                <w:szCs w:val="28"/>
-              </w:rPr>
-              <w:t>80% / 20%</w:t>
-            </w:r>
-          </w:p>
-        </w:tc>
-        <w:tc>
-          <w:tcPr>
-            <w:tcW w:w="1382" w:type="dxa"/>
-          </w:tcPr>
-          <w:p>
-            <w:pPr>
-              <w:jc w:val="both"/>
-              <w:rPr>
-                <w:noProof/>
-                <w:color w:val="000000" w:themeColor="text1"/>
-                <w:sz w:val="28"/>
-                <w:szCs w:val="28"/>
-              </w:rPr>
-            </w:pPr>
-            <w:r>
-              <w:rPr>
-                <w:noProof/>
-                <w:color w:val="000000" w:themeColor="text1"/>
-                <w:sz w:val="28"/>
-                <w:szCs w:val="28"/>
-              </w:rPr>
-              <w:t>100</w:t>
-            </w:r>
-          </w:p>
-        </w:tc>
-        <w:tc>
-          <w:tcPr>
-            <w:tcW w:w="1380" w:type="dxa"/>
-          </w:tcPr>
-          <w:p>
-            <w:pPr>
-              <w:jc w:val="both"/>
-              <w:rPr>
-                <w:noProof/>
-                <w:color w:val="000000" w:themeColor="text1"/>
-                <w:sz w:val="28"/>
-                <w:szCs w:val="28"/>
-              </w:rPr>
-            </w:pPr>
-            <w:r>
-              <w:rPr>
-                <w:noProof/>
-                <w:color w:val="000000" w:themeColor="text1"/>
-                <w:sz w:val="28"/>
-                <w:szCs w:val="28"/>
-              </w:rPr>
-              <w:t>0.7488</w:t>
-            </w:r>
-          </w:p>
-        </w:tc>
-      </w:tr>
-      <w:tr>
-        <w:tc>
-          <w:tcPr>
-            <w:tcW w:w="484" w:type="dxa"/>
-          </w:tcPr>
-          <w:p>
-            <w:pPr>
-              <w:jc w:val="both"/>
-              <w:rPr>
-                <w:noProof/>
-                <w:color w:val="000000" w:themeColor="text1"/>
-                <w:sz w:val="28"/>
-                <w:szCs w:val="28"/>
-                <w:lang w:val="en-US"/>
-              </w:rPr>
-            </w:pPr>
-            <w:r>
-              <w:rPr>
-                <w:noProof/>
-                <w:color w:val="000000" w:themeColor="text1"/>
-                <w:sz w:val="28"/>
-                <w:szCs w:val="28"/>
-                <w:lang w:val="en-US"/>
-              </w:rPr>
-              <w:t>2</w:t>
-            </w:r>
-          </w:p>
-        </w:tc>
-        <w:tc>
-          <w:tcPr>
-            <w:tcW w:w="1779" w:type="dxa"/>
-          </w:tcPr>
-          <w:p>
-            <w:pPr>
-              <w:jc w:val="both"/>
-              <w:rPr>
-                <w:noProof/>
-                <w:color w:val="000000" w:themeColor="text1"/>
-                <w:sz w:val="28"/>
-                <w:szCs w:val="28"/>
-              </w:rPr>
-            </w:pPr>
-            <w:r>
-              <w:rPr>
-                <w:noProof/>
-                <w:color w:val="000000" w:themeColor="text1"/>
-                <w:sz w:val="28"/>
-                <w:szCs w:val="28"/>
-              </w:rPr>
-              <w:t>gaussian</w:t>
-            </w:r>
-          </w:p>
-        </w:tc>
-        <w:tc>
-          <w:tcPr>
-            <w:tcW w:w="1889" w:type="dxa"/>
-          </w:tcPr>
-          <w:p>
-            <w:pPr>
-              <w:jc w:val="both"/>
-              <w:rPr>
-                <w:noProof/>
-                <w:color w:val="000000" w:themeColor="text1"/>
-                <w:sz w:val="28"/>
-                <w:szCs w:val="28"/>
-              </w:rPr>
-            </w:pPr>
-            <w:r>
-              <w:rPr>
-                <w:noProof/>
-                <w:color w:val="000000" w:themeColor="text1"/>
-                <w:sz w:val="28"/>
-                <w:szCs w:val="28"/>
-              </w:rPr>
-              <w:t>5.0</w:t>
-            </w:r>
-          </w:p>
-        </w:tc>
-        <w:tc>
-          <w:tcPr>
-            <w:tcW w:w="1383" w:type="dxa"/>
-          </w:tcPr>
-          <w:p>
-            <w:pPr>
-              <w:jc w:val="both"/>
-              <w:rPr>
-                <w:noProof/>
-                <w:color w:val="000000" w:themeColor="text1"/>
-                <w:sz w:val="28"/>
-                <w:szCs w:val="28"/>
-              </w:rPr>
-            </w:pPr>
-            <w:r>
-              <w:rPr>
-                <w:noProof/>
-                <w:color w:val="000000" w:themeColor="text1"/>
-                <w:sz w:val="28"/>
-                <w:szCs w:val="28"/>
-              </w:rPr>
-              <w:t>80% / 20%</w:t>
-            </w:r>
-          </w:p>
-        </w:tc>
-        <w:tc>
-          <w:tcPr>
-            <w:tcW w:w="1382" w:type="dxa"/>
-          </w:tcPr>
-          <w:p>
-            <w:pPr>
-              <w:jc w:val="both"/>
-              <w:rPr>
-                <w:noProof/>
-                <w:color w:val="000000" w:themeColor="text1"/>
-                <w:sz w:val="28"/>
-                <w:szCs w:val="28"/>
-              </w:rPr>
-            </w:pPr>
-            <w:r>
-              <w:rPr>
-                <w:noProof/>
-                <w:color w:val="000000" w:themeColor="text1"/>
-                <w:sz w:val="28"/>
-                <w:szCs w:val="28"/>
-              </w:rPr>
-              <w:t>100</w:t>
-            </w:r>
-          </w:p>
-        </w:tc>
-        <w:tc>
-          <w:tcPr>
-            <w:tcW w:w="1380" w:type="dxa"/>
-          </w:tcPr>
-          <w:p>
-            <w:pPr>
-              <w:jc w:val="both"/>
-              <w:rPr>
-                <w:noProof/>
-                <w:color w:val="000000" w:themeColor="text1"/>
-                <w:sz w:val="28"/>
-                <w:szCs w:val="28"/>
-              </w:rPr>
-            </w:pPr>
-            <w:r>
-              <w:rPr>
-                <w:noProof/>
-                <w:color w:val="000000" w:themeColor="text1"/>
-                <w:sz w:val="28"/>
-                <w:szCs w:val="28"/>
-              </w:rPr>
-              <w:t>0.5896</w:t>
-            </w:r>
-          </w:p>
-        </w:tc>
-      </w:tr>
-      <w:tr>
-        <w:tc>
-          <w:tcPr>
-            <w:tcW w:w="484" w:type="dxa"/>
-          </w:tcPr>
-          <w:p>
-            <w:pPr>
-              <w:jc w:val="both"/>
-              <w:rPr>
-                <w:noProof/>
-                <w:color w:val="000000" w:themeColor="text1"/>
-                <w:sz w:val="28"/>
-                <w:szCs w:val="28"/>
-                <w:lang w:val="en-US"/>
-              </w:rPr>
-            </w:pPr>
-            <w:r>
-              <w:rPr>
-                <w:noProof/>
-                <w:color w:val="000000" w:themeColor="text1"/>
-                <w:sz w:val="28"/>
-                <w:szCs w:val="28"/>
-                <w:lang w:val="en-US"/>
-              </w:rPr>
-              <w:t>3</w:t>
-            </w:r>
-          </w:p>
-        </w:tc>
-        <w:tc>
-          <w:tcPr>
-            <w:tcW w:w="1779" w:type="dxa"/>
-          </w:tcPr>
-          <w:p>
-            <w:pPr>
-              <w:jc w:val="both"/>
-              <w:rPr>
-                <w:noProof/>
-                <w:color w:val="000000" w:themeColor="text1"/>
-                <w:sz w:val="28"/>
-                <w:szCs w:val="28"/>
-              </w:rPr>
-            </w:pPr>
-            <w:r>
-              <w:rPr>
-                <w:noProof/>
-                <w:color w:val="000000" w:themeColor="text1"/>
-                <w:sz w:val="28"/>
-                <w:szCs w:val="28"/>
-              </w:rPr>
-              <w:t>gaussian</w:t>
-            </w:r>
-          </w:p>
-        </w:tc>
-        <w:tc>
-          <w:tcPr>
-            <w:tcW w:w="1889" w:type="dxa"/>
-          </w:tcPr>
-          <w:p>
-            <w:pPr>
-              <w:jc w:val="both"/>
-              <w:rPr>
-                <w:noProof/>
-                <w:color w:val="000000" w:themeColor="text1"/>
-                <w:sz w:val="28"/>
-                <w:szCs w:val="28"/>
-              </w:rPr>
-            </w:pPr>
-            <w:r>
-              <w:rPr>
-                <w:noProof/>
-                <w:color w:val="000000" w:themeColor="text1"/>
-                <w:sz w:val="28"/>
-                <w:szCs w:val="28"/>
-              </w:rPr>
-              <w:t>3.0</w:t>
-            </w:r>
-          </w:p>
-        </w:tc>
-        <w:tc>
-          <w:tcPr>
-            <w:tcW w:w="1383" w:type="dxa"/>
-          </w:tcPr>
-          <w:p>
-            <w:pPr>
-              <w:jc w:val="both"/>
-              <w:rPr>
-                <w:noProof/>
-                <w:color w:val="000000" w:themeColor="text1"/>
-                <w:sz w:val="28"/>
-                <w:szCs w:val="28"/>
-              </w:rPr>
-            </w:pPr>
-            <w:r>
-              <w:rPr>
-                <w:noProof/>
-                <w:color w:val="000000" w:themeColor="text1"/>
-                <w:sz w:val="28"/>
-                <w:szCs w:val="28"/>
-              </w:rPr>
-              <w:t>80% / 20%</w:t>
-            </w:r>
-          </w:p>
-        </w:tc>
-        <w:tc>
-          <w:tcPr>
-            <w:tcW w:w="1382" w:type="dxa"/>
-          </w:tcPr>
-          <w:p>
-            <w:pPr>
-              <w:jc w:val="both"/>
-              <w:rPr>
-                <w:noProof/>
-                <w:color w:val="000000" w:themeColor="text1"/>
-                <w:sz w:val="28"/>
-                <w:szCs w:val="28"/>
-              </w:rPr>
-            </w:pPr>
-            <w:r>
-              <w:rPr>
-                <w:noProof/>
-                <w:color w:val="000000" w:themeColor="text1"/>
-                <w:sz w:val="28"/>
-                <w:szCs w:val="28"/>
-              </w:rPr>
-              <w:t>100</w:t>
-            </w:r>
-          </w:p>
-        </w:tc>
-        <w:tc>
-          <w:tcPr>
-            <w:tcW w:w="1380" w:type="dxa"/>
-          </w:tcPr>
-          <w:p>
-            <w:pPr>
-              <w:jc w:val="both"/>
-              <w:rPr>
-                <w:noProof/>
-                <w:color w:val="000000" w:themeColor="text1"/>
-                <w:sz w:val="28"/>
-                <w:szCs w:val="28"/>
-              </w:rPr>
-            </w:pPr>
-            <w:r>
-              <w:rPr>
-                <w:noProof/>
-                <w:color w:val="000000" w:themeColor="text1"/>
-                <w:sz w:val="28"/>
-                <w:szCs w:val="28"/>
-              </w:rPr>
-              <w:t>0.8164</w:t>
-            </w:r>
-          </w:p>
-        </w:tc>
-      </w:tr>
-      <w:tr>
-        <w:tc>
-          <w:tcPr>
-            <w:tcW w:w="484" w:type="dxa"/>
-          </w:tcPr>
-          <w:p>
-            <w:pPr>
-              <w:jc w:val="both"/>
-              <w:rPr>
-                <w:noProof/>
-                <w:color w:val="000000" w:themeColor="text1"/>
-                <w:sz w:val="28"/>
-                <w:szCs w:val="28"/>
-                <w:lang w:val="en-US"/>
-              </w:rPr>
-            </w:pPr>
-            <w:r>
-              <w:rPr>
-                <w:noProof/>
-                <w:color w:val="000000" w:themeColor="text1"/>
-                <w:sz w:val="28"/>
-                <w:szCs w:val="28"/>
-                <w:lang w:val="en-US"/>
-              </w:rPr>
-              <w:t>4</w:t>
-            </w:r>
-          </w:p>
-        </w:tc>
-        <w:tc>
-          <w:tcPr>
-            <w:tcW w:w="1779" w:type="dxa"/>
-          </w:tcPr>
-          <w:p>
-            <w:pPr>
-              <w:jc w:val="both"/>
-              <w:rPr>
-                <w:noProof/>
-                <w:color w:val="000000" w:themeColor="text1"/>
-                <w:sz w:val="28"/>
-                <w:szCs w:val="28"/>
-              </w:rPr>
-            </w:pPr>
-            <w:r>
-              <w:rPr>
-                <w:noProof/>
-                <w:color w:val="000000" w:themeColor="text1"/>
-                <w:sz w:val="28"/>
-                <w:szCs w:val="28"/>
-              </w:rPr>
-              <w:t>gaussian</w:t>
-            </w:r>
-          </w:p>
-        </w:tc>
-        <w:tc>
-          <w:tcPr>
-            <w:tcW w:w="1889" w:type="dxa"/>
-          </w:tcPr>
-          <w:p>
-            <w:pPr>
-              <w:jc w:val="both"/>
-              <w:rPr>
-                <w:noProof/>
-                <w:color w:val="000000" w:themeColor="text1"/>
-                <w:sz w:val="28"/>
-                <w:szCs w:val="28"/>
-              </w:rPr>
-            </w:pPr>
-            <w:r>
-              <w:rPr>
-                <w:noProof/>
-                <w:color w:val="000000" w:themeColor="text1"/>
-                <w:sz w:val="28"/>
-                <w:szCs w:val="28"/>
-              </w:rPr>
-              <w:t>2.0</w:t>
-            </w:r>
-          </w:p>
-        </w:tc>
-        <w:tc>
-          <w:tcPr>
-            <w:tcW w:w="1383" w:type="dxa"/>
-          </w:tcPr>
-          <w:p>
-            <w:pPr>
-              <w:jc w:val="both"/>
-              <w:rPr>
-                <w:noProof/>
-                <w:color w:val="000000" w:themeColor="text1"/>
-                <w:sz w:val="28"/>
-                <w:szCs w:val="28"/>
-              </w:rPr>
-            </w:pPr>
-            <w:r>
-              <w:rPr>
-                <w:noProof/>
-                <w:color w:val="000000" w:themeColor="text1"/>
-                <w:sz w:val="28"/>
-                <w:szCs w:val="28"/>
-              </w:rPr>
-              <w:t>70% / 30%</w:t>
-            </w:r>
-          </w:p>
-        </w:tc>
-        <w:tc>
-          <w:tcPr>
-            <w:tcW w:w="1382" w:type="dxa"/>
-          </w:tcPr>
-          <w:p>
-            <w:pPr>
-              <w:jc w:val="both"/>
-              <w:rPr>
-                <w:noProof/>
-                <w:color w:val="000000" w:themeColor="text1"/>
-                <w:sz w:val="28"/>
-                <w:szCs w:val="28"/>
-              </w:rPr>
-            </w:pPr>
-            <w:r>
-              <w:rPr>
-                <w:noProof/>
-                <w:color w:val="000000" w:themeColor="text1"/>
-                <w:sz w:val="28"/>
-                <w:szCs w:val="28"/>
-              </w:rPr>
-              <w:t>100</w:t>
-            </w:r>
-          </w:p>
-        </w:tc>
-        <w:tc>
-          <w:tcPr>
-            <w:tcW w:w="1380" w:type="dxa"/>
-          </w:tcPr>
-          <w:p>
-            <w:pPr>
-              <w:jc w:val="both"/>
-              <w:rPr>
-                <w:noProof/>
-                <w:color w:val="000000" w:themeColor="text1"/>
-                <w:sz w:val="28"/>
-                <w:szCs w:val="28"/>
-              </w:rPr>
-            </w:pPr>
-            <w:r>
-              <w:rPr>
-                <w:noProof/>
-                <w:color w:val="000000" w:themeColor="text1"/>
-                <w:sz w:val="28"/>
-                <w:szCs w:val="28"/>
-              </w:rPr>
-              <w:t>0.7334</w:t>
-            </w:r>
-          </w:p>
-        </w:tc>
-      </w:tr>
-      <w:tr>
-        <w:tc>
-          <w:tcPr>
-            <w:tcW w:w="484" w:type="dxa"/>
-          </w:tcPr>
-          <w:p>
-            <w:pPr>
-              <w:jc w:val="both"/>
-              <w:rPr>
-                <w:noProof/>
-                <w:color w:val="000000" w:themeColor="text1"/>
-                <w:sz w:val="28"/>
-                <w:szCs w:val="28"/>
-                <w:lang w:val="en-US"/>
-              </w:rPr>
-            </w:pPr>
-            <w:r>
-              <w:rPr>
-                <w:noProof/>
-                <w:color w:val="000000" w:themeColor="text1"/>
-                <w:sz w:val="28"/>
-                <w:szCs w:val="28"/>
-                <w:lang w:val="en-US"/>
-              </w:rPr>
-              <w:t>5</w:t>
-            </w:r>
-          </w:p>
-        </w:tc>
-        <w:tc>
-          <w:tcPr>
-            <w:tcW w:w="1779" w:type="dxa"/>
-          </w:tcPr>
-          <w:p>
-            <w:pPr>
-              <w:jc w:val="both"/>
-              <w:rPr>
-                <w:noProof/>
-                <w:color w:val="000000" w:themeColor="text1"/>
-                <w:sz w:val="28"/>
-                <w:szCs w:val="28"/>
-              </w:rPr>
-            </w:pPr>
-            <w:r>
-              <w:rPr>
-                <w:noProof/>
-                <w:color w:val="000000" w:themeColor="text1"/>
-                <w:sz w:val="28"/>
-                <w:szCs w:val="28"/>
-              </w:rPr>
-              <w:t>gaussian</w:t>
-            </w:r>
-          </w:p>
-        </w:tc>
-        <w:tc>
-          <w:tcPr>
-            <w:tcW w:w="1889" w:type="dxa"/>
-          </w:tcPr>
-          <w:p>
-            <w:pPr>
-              <w:jc w:val="both"/>
-              <w:rPr>
-                <w:noProof/>
-                <w:color w:val="000000" w:themeColor="text1"/>
-                <w:sz w:val="28"/>
-                <w:szCs w:val="28"/>
-              </w:rPr>
-            </w:pPr>
-            <w:r>
-              <w:rPr>
-                <w:noProof/>
-                <w:color w:val="000000" w:themeColor="text1"/>
-                <w:sz w:val="28"/>
-                <w:szCs w:val="28"/>
-              </w:rPr>
-              <w:t>2.0</w:t>
-            </w:r>
-          </w:p>
-        </w:tc>
-        <w:tc>
-          <w:tcPr>
-            <w:tcW w:w="1383" w:type="dxa"/>
-          </w:tcPr>
-          <w:p>
-            <w:pPr>
-              <w:jc w:val="both"/>
-              <w:rPr>
-                <w:noProof/>
-                <w:color w:val="000000" w:themeColor="text1"/>
-                <w:sz w:val="28"/>
-                <w:szCs w:val="28"/>
-              </w:rPr>
-            </w:pPr>
-            <w:r>
-              <w:rPr>
-                <w:noProof/>
-                <w:color w:val="000000" w:themeColor="text1"/>
-                <w:sz w:val="28"/>
-                <w:szCs w:val="28"/>
-              </w:rPr>
-              <w:t>90% / 10%</w:t>
-            </w:r>
-          </w:p>
-        </w:tc>
-        <w:tc>
-          <w:tcPr>
-            <w:tcW w:w="1382" w:type="dxa"/>
-          </w:tcPr>
-          <w:p>
-            <w:pPr>
-              <w:jc w:val="both"/>
-              <w:rPr>
-                <w:noProof/>
-                <w:color w:val="000000" w:themeColor="text1"/>
-                <w:sz w:val="28"/>
-                <w:szCs w:val="28"/>
-              </w:rPr>
-            </w:pPr>
-            <w:r>
-              <w:rPr>
-                <w:noProof/>
-                <w:color w:val="000000" w:themeColor="text1"/>
-                <w:sz w:val="28"/>
-                <w:szCs w:val="28"/>
-              </w:rPr>
-              <w:t>100</w:t>
-            </w:r>
-          </w:p>
-        </w:tc>
-        <w:tc>
-          <w:tcPr>
-            <w:tcW w:w="1380" w:type="dxa"/>
-          </w:tcPr>
-          <w:p>
-            <w:pPr>
-              <w:jc w:val="both"/>
-              <w:rPr>
-                <w:noProof/>
-                <w:color w:val="000000" w:themeColor="text1"/>
-                <w:sz w:val="28"/>
-                <w:szCs w:val="28"/>
-              </w:rPr>
-            </w:pPr>
-            <w:r>
-              <w:rPr>
-                <w:noProof/>
-                <w:color w:val="000000" w:themeColor="text1"/>
-                <w:sz w:val="28"/>
-                <w:szCs w:val="28"/>
-              </w:rPr>
-              <w:t>0.8639</w:t>
-            </w:r>
-          </w:p>
-        </w:tc>
-      </w:tr>
-    </w:tbl>
     <w:p>
       <w:pPr>
         <w:jc w:val="both"/>
@@ -6665,10 +5705,7 @@
           <w:lang w:val="en-US"/>
         </w:rPr>
       </w:pPr>
-    </w:p>
-    <w:p>
-      <w:pPr>
-        <w:jc w:val="both"/>
+      <w:r>
         <w:rPr>
           <w:noProof/>
           <w:color w:val="000000" w:themeColor="text1"/>
@@ -6676,59 +5713,11 @@
           <w:szCs w:val="28"/>
           <w:lang w:val="en-US"/>
         </w:rPr>
-      </w:pPr>
-    </w:p>
-    <w:p>
-      <w:pPr>
-        <w:jc w:val="center"/>
-        <w:rPr>
-          <w:noProof/>
-          <w:color w:val="000000" w:themeColor="text1"/>
-          <w:sz w:val="28"/>
-          <w:szCs w:val="28"/>
-        </w:rPr>
-      </w:pPr>
-      <w:r>
-        <w:rPr>
-          <w:noProof/>
-          <w:color w:val="000000" w:themeColor="text1"/>
-          <w:sz w:val="28"/>
-          <w:szCs w:val="28"/>
-        </w:rPr>
-        <w:t>12. ЕКРАННІ ФОРМИ З РЕЗУЛЬТАТАМИ РОБОТИ ПРОГРАМИ</w:t>
-      </w:r>
-    </w:p>
-    <w:p>
-      <w:pPr>
-        <w:rPr>
-          <w:noProof/>
-          <w:color w:val="000000" w:themeColor="text1"/>
-          <w:sz w:val="28"/>
-          <w:szCs w:val="28"/>
-        </w:rPr>
-      </w:pPr>
-    </w:p>
-    <w:p>
-      <w:pPr>
-        <w:rPr>
-          <w:noProof/>
-          <w:color w:val="000000" w:themeColor="text1"/>
-          <w:sz w:val="28"/>
-          <w:szCs w:val="28"/>
-        </w:rPr>
-      </w:pPr>
-      <w:r>
-        <w:rPr>
-          <w:noProof/>
-          <w:color w:val="000000" w:themeColor="text1"/>
-          <w:sz w:val="28"/>
-          <w:szCs w:val="28"/>
-        </w:rPr>
         <w:drawing>
-          <wp:inline distT="0" distB="0" distL="0" distR="0" wp14:anchorId="17E168A2" wp14:editId="3418B3BF">
-            <wp:extent cx="5760000" cy="2654995"/>
-            <wp:effectExtent l="0" t="0" r="0" b="0"/>
-            <wp:docPr id="26531663" name="Рисунок 1"/>
+          <wp:inline distT="0" distB="0" distL="0" distR="0" wp14:anchorId="5D2A2337" wp14:editId="50A3CC78">
+            <wp:extent cx="5760000" cy="1292481"/>
+            <wp:effectExtent l="0" t="0" r="0" b="3175"/>
+            <wp:docPr id="102650606" name="Рисунок 1"/>
             <wp:cNvGraphicFramePr>
               <a:graphicFrameLocks xmlns:a="http://schemas.openxmlformats.org/drawingml/2006/main" noChangeAspect="1"/>
             </wp:cNvGraphicFramePr>
@@ -6736,7 +5725,7 @@
               <a:graphicData uri="http://schemas.openxmlformats.org/drawingml/2006/picture">
                 <pic:pic xmlns:pic="http://schemas.openxmlformats.org/drawingml/2006/picture">
                   <pic:nvPicPr>
-                    <pic:cNvPr id="26531663" name=""/>
+                    <pic:cNvPr id="102650606" name=""/>
                     <pic:cNvPicPr/>
                   </pic:nvPicPr>
                   <pic:blipFill>
@@ -6748,7 +5737,7 @@
                   <pic:spPr>
                     <a:xfrm>
                       <a:off x="0" y="0"/>
-                      <a:ext cx="5760000" cy="2654995"/>
+                      <a:ext cx="5760000" cy="1292481"/>
                     </a:xfrm>
                     <a:prstGeom prst="rect">
                       <a:avLst/>
@@ -6763,11 +5752,55 @@
     </w:p>
     <w:p>
       <w:pPr>
-        <w:rPr>
-          <w:noProof/>
-          <w:color w:val="000000" w:themeColor="text1"/>
-          <w:sz w:val="28"/>
-          <w:szCs w:val="28"/>
+        <w:jc w:val="both"/>
+        <w:rPr>
+          <w:noProof/>
+          <w:color w:val="000000" w:themeColor="text1"/>
+          <w:sz w:val="28"/>
+          <w:szCs w:val="28"/>
+          <w:lang w:val="en-US"/>
+        </w:rPr>
+      </w:pPr>
+    </w:p>
+    <w:p>
+      <w:pPr>
+        <w:jc w:val="center"/>
+        <w:rPr>
+          <w:noProof/>
+          <w:color w:val="000000" w:themeColor="text1"/>
+          <w:sz w:val="28"/>
+          <w:szCs w:val="28"/>
+        </w:rPr>
+      </w:pPr>
+      <w:r>
+        <w:rPr>
+          <w:noProof/>
+          <w:color w:val="000000" w:themeColor="text1"/>
+          <w:sz w:val="28"/>
+          <w:szCs w:val="28"/>
+        </w:rPr>
+        <w:t>12. ЕКРАННІ ФОРМИ З РЕЗУЛЬТАТАМИ РОБОТИ ПРОГРАМИ</w:t>
+      </w:r>
+    </w:p>
+    <w:p>
+      <w:pPr>
+        <w:rPr>
+          <w:noProof/>
+          <w:color w:val="000000" w:themeColor="text1"/>
+          <w:sz w:val="28"/>
+          <w:szCs w:val="28"/>
+        </w:rPr>
+      </w:pPr>
+    </w:p>
+    <w:p>
+      <w:pPr>
+        <w:spacing w:line="276" w:lineRule="auto"/>
+        <w:rPr>
+          <w:noProof/>
+          <w:color w:val="000000" w:themeColor="text1"/>
+          <w:sz w:val="28"/>
+          <w:szCs w:val="28"/>
+          <w:lang w:val="en-US"/>
         </w:rPr>
       </w:pPr>
       <w:r>
@@ -6778,10 +5811,10 @@
           <w:szCs w:val="28"/>
         </w:rPr>
         <w:drawing>
-          <wp:inline distT="0" distB="0" distL="0" distR="0" wp14:anchorId="62D0016E" wp14:editId="76526156">
-            <wp:extent cx="5760000" cy="2342275"/>
-            <wp:effectExtent l="0" t="0" r="0" b="1270"/>
-            <wp:docPr id="166823335" name="Рисунок 1"/>
+          <wp:inline distT="0" distB="0" distL="0" distR="0" wp14:anchorId="17E168A2" wp14:editId="067AAA73">
+            <wp:extent cx="5760000" cy="2992910"/>
+            <wp:effectExtent l="0" t="0" r="0" b="0"/>
+            <wp:docPr id="26531663" name="Рисунок 1"/>
             <wp:cNvGraphicFramePr>
               <a:graphicFrameLocks xmlns:a="http://schemas.openxmlformats.org/drawingml/2006/main" noChangeAspect="1"/>
             </wp:cNvGraphicFramePr>
@@ -6789,11 +5822,17 @@
               <a:graphicData uri="http://schemas.openxmlformats.org/drawingml/2006/picture">
                 <pic:pic xmlns:pic="http://schemas.openxmlformats.org/drawingml/2006/picture">
                   <pic:nvPicPr>
-                    <pic:cNvPr id="166823335" name=""/>
+                    <pic:cNvPr id="26531663" name="Рисунок 1"/>
                     <pic:cNvPicPr/>
                   </pic:nvPicPr>
                   <pic:blipFill>
-                    <a:blip r:embed="rId19"/>
+                    <a:blip r:embed="rId19" cstate="print">
+                      <a:extLst>
+                        <a:ext uri="{28A0092B-C50C-407E-A947-70E740481C1C}">
+                          <a14:useLocalDpi xmlns:a14="http://schemas.microsoft.com/office/drawing/2010/main" val="0"/>
+                        </a:ext>
+                      </a:extLst>
+                    </a:blip>
                     <a:stretch>
                       <a:fillRect/>
                     </a:stretch>
@@ -6801,7 +5840,7 @@
                   <pic:spPr>
                     <a:xfrm>
                       <a:off x="0" y="0"/>
-                      <a:ext cx="5760000" cy="2342275"/>
+                      <a:ext cx="5760000" cy="2992910"/>
                     </a:xfrm>
                     <a:prstGeom prst="rect">
                       <a:avLst/>
@@ -6816,6 +5855,65 @@
     </w:p>
     <w:p>
       <w:pPr>
+        <w:rPr>
+          <w:noProof/>
+          <w:color w:val="000000" w:themeColor="text1"/>
+          <w:sz w:val="28"/>
+          <w:szCs w:val="28"/>
+        </w:rPr>
+      </w:pPr>
+      <w:r>
+        <w:rPr>
+          <w:noProof/>
+          <w:color w:val="000000" w:themeColor="text1"/>
+          <w:sz w:val="28"/>
+          <w:szCs w:val="28"/>
+        </w:rPr>
+        <w:drawing>
+          <wp:inline distT="0" distB="0" distL="0" distR="0" wp14:anchorId="62D0016E" wp14:editId="7FCAF5BA">
+            <wp:extent cx="5760000" cy="2365601"/>
+            <wp:effectExtent l="0" t="0" r="0" b="0"/>
+            <wp:docPr id="166823335" name="Рисунок 1"/>
+            <wp:cNvGraphicFramePr>
+              <a:graphicFrameLocks xmlns:a="http://schemas.openxmlformats.org/drawingml/2006/main" noChangeAspect="1"/>
+            </wp:cNvGraphicFramePr>
+            <a:graphic xmlns:a="http://schemas.openxmlformats.org/drawingml/2006/main">
+              <a:graphicData uri="http://schemas.openxmlformats.org/drawingml/2006/picture">
+                <pic:pic xmlns:pic="http://schemas.openxmlformats.org/drawingml/2006/picture">
+                  <pic:nvPicPr>
+                    <pic:cNvPr id="166823335" name="Рисунок 1"/>
+                    <pic:cNvPicPr/>
+                  </pic:nvPicPr>
+                  <pic:blipFill>
+                    <a:blip r:embed="rId20" cstate="print">
+                      <a:extLst>
+                        <a:ext uri="{28A0092B-C50C-407E-A947-70E740481C1C}">
+                          <a14:useLocalDpi xmlns:a14="http://schemas.microsoft.com/office/drawing/2010/main" val="0"/>
+                        </a:ext>
+                      </a:extLst>
+                    </a:blip>
+                    <a:stretch>
+                      <a:fillRect/>
+                    </a:stretch>
+                  </pic:blipFill>
+                  <pic:spPr>
+                    <a:xfrm>
+                      <a:off x="0" y="0"/>
+                      <a:ext cx="5760000" cy="2365601"/>
+                    </a:xfrm>
+                    <a:prstGeom prst="rect">
+                      <a:avLst/>
+                    </a:prstGeom>
+                  </pic:spPr>
+                </pic:pic>
+              </a:graphicData>
+            </a:graphic>
+          </wp:inline>
+        </w:drawing>
+      </w:r>
+    </w:p>
+    <w:p>
+      <w:pPr>
         <w:jc w:val="both"/>
         <w:rPr>
           <w:noProof/>
@@ -8113,6 +7211,36 @@
           <w:sz w:val="28"/>
           <w:szCs w:val="28"/>
           <w:lang w:val="en-US"/>
+        </w:rPr>
+      </w:pPr>
+    </w:p>
+    <w:p>
+      <w:pPr>
+        <w:jc w:val="center"/>
+        <w:rPr>
+          <w:noProof/>
+          <w:color w:val="000000" w:themeColor="text1"/>
+          <w:sz w:val="28"/>
+          <w:szCs w:val="28"/>
+        </w:rPr>
+      </w:pPr>
+      <w:r>
+        <w:rPr>
+          <w:noProof/>
+          <w:color w:val="000000" w:themeColor="text1"/>
+          <w:sz w:val="28"/>
+          <w:szCs w:val="28"/>
+        </w:rPr>
+        <w:t>ВИСНОВКИ</w:t>
+      </w:r>
+    </w:p>
+    <w:p>
+      <w:pPr>
+        <w:rPr>
+          <w:noProof/>
+          <w:color w:val="000000" w:themeColor="text1"/>
+          <w:sz w:val="28"/>
+          <w:szCs w:val="28"/>
         </w:rPr>
       </w:pPr>
     </w:p>

</xml_diff>

<commit_message>
Added solution for second laboratory.
</commit_message>
<xml_diff>
--- a/Лабораторна робота №2.docx
+++ b/Лабораторна робота №2.docx
@@ -6728,491 +6728,407 @@
         <w:br/>
         <w:t xml:space="preserve">    )</w:t>
       </w:r>
-      <w:r>
-        <w:rPr>
-          <w:noProof/>
-          <w:color w:val="FFFFFF" w:themeColor="background1"/>
-          <w:sz w:val="20"/>
-          <w:szCs w:val="20"/>
-        </w:rPr>
-        <w:br/>
-      </w:r>
-      <w:r>
-        <w:rPr>
-          <w:noProof/>
-          <w:color w:val="FFFFFF" w:themeColor="background1"/>
-          <w:sz w:val="20"/>
-          <w:szCs w:val="20"/>
-        </w:rPr>
-        <w:br/>
-        <w:t xml:space="preserve">    print("Навчання завершено.")</w:t>
-      </w:r>
-      <w:r>
-        <w:rPr>
-          <w:noProof/>
-          <w:color w:val="FFFFFF" w:themeColor="background1"/>
-          <w:sz w:val="20"/>
-          <w:szCs w:val="20"/>
-        </w:rPr>
-        <w:br/>
-        <w:t xml:space="preserve">    y_pred = model.predict(X_test).flatten()</w:t>
-      </w:r>
-      <w:r>
-        <w:rPr>
-          <w:noProof/>
-          <w:color w:val="FFFFFF" w:themeColor="background1"/>
-          <w:sz w:val="20"/>
-          <w:szCs w:val="20"/>
-        </w:rPr>
-        <w:br/>
-        <w:t xml:space="preserve">    r2 = r2_score(y_test, y_pred)</w:t>
-      </w:r>
-      <w:r>
-        <w:rPr>
-          <w:noProof/>
-          <w:color w:val="FFFFFF" w:themeColor="background1"/>
-          <w:sz w:val="20"/>
-          <w:szCs w:val="20"/>
-        </w:rPr>
-        <w:br/>
-        <w:t xml:space="preserve">    final_val_loss = history.history['val_loss'][-1]</w:t>
-      </w:r>
-      <w:r>
-        <w:rPr>
-          <w:noProof/>
-          <w:color w:val="FFFFFF" w:themeColor="background1"/>
-          <w:sz w:val="20"/>
-          <w:szCs w:val="20"/>
-        </w:rPr>
-        <w:br/>
-        <w:t xml:space="preserve">    print(f"Результат R^2 на тестових даних: {r2:.4f}")</w:t>
-      </w:r>
-      <w:r>
-        <w:rPr>
-          <w:noProof/>
-          <w:color w:val="FFFFFF" w:themeColor="background1"/>
-          <w:sz w:val="20"/>
-          <w:szCs w:val="20"/>
-        </w:rPr>
-        <w:br/>
-      </w:r>
-      <w:r>
-        <w:rPr>
-          <w:noProof/>
-          <w:color w:val="FFFFFF" w:themeColor="background1"/>
-          <w:sz w:val="20"/>
-          <w:szCs w:val="20"/>
-        </w:rPr>
-        <w:br/>
-        <w:t xml:space="preserve">    results_data.append([</w:t>
-      </w:r>
-      <w:r>
-        <w:rPr>
-          <w:noProof/>
-          <w:color w:val="FFFFFF" w:themeColor="background1"/>
-          <w:sz w:val="20"/>
-          <w:szCs w:val="20"/>
-        </w:rPr>
-        <w:br/>
-        <w:t xml:space="preserve">        i + 1,</w:t>
-      </w:r>
-      <w:r>
-        <w:rPr>
-          <w:noProof/>
-          <w:color w:val="FFFFFF" w:themeColor="background1"/>
-          <w:sz w:val="20"/>
-          <w:szCs w:val="20"/>
-        </w:rPr>
-        <w:br/>
-        <w:t xml:space="preserve">        exp['noise_type'],</w:t>
-      </w:r>
-      <w:r>
-        <w:rPr>
-          <w:noProof/>
-          <w:color w:val="FFFFFF" w:themeColor="background1"/>
-          <w:sz w:val="20"/>
-          <w:szCs w:val="20"/>
-        </w:rPr>
-        <w:br/>
-        <w:t xml:space="preserve">        exp['noise_level'],</w:t>
-      </w:r>
-      <w:r>
-        <w:rPr>
-          <w:noProof/>
-          <w:color w:val="FFFFFF" w:themeColor="background1"/>
-          <w:sz w:val="20"/>
-          <w:szCs w:val="20"/>
-        </w:rPr>
-        <w:br/>
-        <w:t xml:space="preserve">        f"{int((1 - exp['split']) * 100)}% / {int(exp['split'] * 100)}%",</w:t>
-      </w:r>
-      <w:r>
-        <w:rPr>
-          <w:noProof/>
-          <w:color w:val="FFFFFF" w:themeColor="background1"/>
-          <w:sz w:val="20"/>
-          <w:szCs w:val="20"/>
-        </w:rPr>
-        <w:br/>
-        <w:t xml:space="preserve">        exp['epochs'],</w:t>
-      </w:r>
-      <w:r>
-        <w:rPr>
-          <w:noProof/>
-          <w:color w:val="FFFFFF" w:themeColor="background1"/>
-          <w:sz w:val="20"/>
-          <w:szCs w:val="20"/>
-        </w:rPr>
-        <w:br/>
-        <w:t xml:space="preserve">        f"{r2:.4f}"</w:t>
-      </w:r>
-      <w:r>
-        <w:rPr>
-          <w:noProof/>
-          <w:color w:val="FFFFFF" w:themeColor="background1"/>
-          <w:sz w:val="20"/>
-          <w:szCs w:val="20"/>
-        </w:rPr>
-        <w:br/>
-        <w:t xml:space="preserve">    ])</w:t>
-      </w:r>
-      <w:r>
-        <w:rPr>
-          <w:noProof/>
-          <w:color w:val="FFFFFF" w:themeColor="background1"/>
-          <w:sz w:val="20"/>
-          <w:szCs w:val="20"/>
-        </w:rPr>
-        <w:br/>
-      </w:r>
-      <w:r>
-        <w:rPr>
-          <w:noProof/>
-          <w:color w:val="FFFFFF" w:themeColor="background1"/>
-          <w:sz w:val="20"/>
-          <w:szCs w:val="20"/>
-        </w:rPr>
-        <w:br/>
-        <w:t xml:space="preserve">    if i == 0:</w:t>
-      </w:r>
-      <w:r>
-        <w:rPr>
-          <w:noProof/>
-          <w:color w:val="FFFFFF" w:themeColor="background1"/>
-          <w:sz w:val="20"/>
-          <w:szCs w:val="20"/>
-        </w:rPr>
-        <w:br/>
-        <w:t xml:space="preserve">        print("Збереження графіків для експерименту 1...")</w:t>
-      </w:r>
-      <w:r>
-        <w:rPr>
-          <w:noProof/>
-          <w:color w:val="FFFFFF" w:themeColor="background1"/>
-          <w:sz w:val="20"/>
-          <w:szCs w:val="20"/>
-        </w:rPr>
-        <w:br/>
-      </w:r>
-      <w:r>
-        <w:rPr>
-          <w:noProof/>
-          <w:color w:val="FFFFFF" w:themeColor="background1"/>
-          <w:sz w:val="20"/>
-          <w:szCs w:val="20"/>
-        </w:rPr>
-        <w:br/>
-        <w:t xml:space="preserve">        plt.figure(figsize=(10, 6))</w:t>
-      </w:r>
-      <w:r>
-        <w:rPr>
-          <w:noProof/>
-          <w:color w:val="FFFFFF" w:themeColor="background1"/>
-          <w:sz w:val="20"/>
-          <w:szCs w:val="20"/>
-        </w:rPr>
-        <w:br/>
-        <w:t xml:space="preserve">        plt.scatter(y_test, y_pred, alpha=0.7, edgecolors='k')</w:t>
-      </w:r>
-      <w:r>
-        <w:rPr>
-          <w:noProof/>
-          <w:color w:val="FFFFFF" w:themeColor="background1"/>
-          <w:sz w:val="20"/>
-          <w:szCs w:val="20"/>
-        </w:rPr>
-        <w:br/>
-        <w:t xml:space="preserve">        plt.plot([y_test.min(), y_test.max()], [y_test.min(), y_test.max()], 'r--', lw=2)</w:t>
-      </w:r>
-      <w:r>
-        <w:rPr>
-          <w:noProof/>
-          <w:color w:val="FFFFFF" w:themeColor="background1"/>
-          <w:sz w:val="20"/>
-          <w:szCs w:val="20"/>
-        </w:rPr>
-        <w:br/>
-        <w:t xml:space="preserve">        plt.title('Результати моделювання: Реальні vs Прогнозовані (Експеримент 1)')</w:t>
-      </w:r>
-      <w:r>
-        <w:rPr>
-          <w:noProof/>
-          <w:color w:val="FFFFFF" w:themeColor="background1"/>
-          <w:sz w:val="20"/>
-          <w:szCs w:val="20"/>
-        </w:rPr>
-        <w:br/>
-        <w:t xml:space="preserve">        plt.xlabel('Реальні значення (y_test)')</w:t>
-      </w:r>
-      <w:r>
-        <w:rPr>
-          <w:noProof/>
-          <w:color w:val="FFFFFF" w:themeColor="background1"/>
-          <w:sz w:val="20"/>
-          <w:szCs w:val="20"/>
-        </w:rPr>
-        <w:br/>
-        <w:t xml:space="preserve">        plt.ylabel('Прогнозовані значення (y_pred)')</w:t>
-      </w:r>
-      <w:r>
-        <w:rPr>
-          <w:noProof/>
-          <w:color w:val="FFFFFF" w:themeColor="background1"/>
-          <w:sz w:val="20"/>
-          <w:szCs w:val="20"/>
-        </w:rPr>
-        <w:br/>
-        <w:t xml:space="preserve">        plt.grid(True)</w:t>
-      </w:r>
-      <w:r>
-        <w:rPr>
-          <w:noProof/>
-          <w:color w:val="FFFFFF" w:themeColor="background1"/>
-          <w:sz w:val="20"/>
-          <w:szCs w:val="20"/>
-        </w:rPr>
-        <w:br/>
-        <w:t xml:space="preserve">        plt.savefig(os.path.join(results_dir, 'actual_vs_predicted.png'))</w:t>
-      </w:r>
-      <w:r>
-        <w:rPr>
-          <w:noProof/>
-          <w:color w:val="FFFFFF" w:themeColor="background1"/>
-          <w:sz w:val="20"/>
-          <w:szCs w:val="20"/>
-        </w:rPr>
-        <w:br/>
-      </w:r>
-      <w:r>
-        <w:rPr>
-          <w:noProof/>
-          <w:color w:val="FFFFFF" w:themeColor="background1"/>
-          <w:sz w:val="20"/>
-          <w:szCs w:val="20"/>
-        </w:rPr>
-        <w:br/>
-        <w:t xml:space="preserve">        plt.figure(figsize=(12, 5))</w:t>
-      </w:r>
-      <w:r>
-        <w:rPr>
-          <w:noProof/>
-          <w:color w:val="FFFFFF" w:themeColor="background1"/>
-          <w:sz w:val="20"/>
-          <w:szCs w:val="20"/>
-        </w:rPr>
-        <w:br/>
-        <w:t xml:space="preserve">        plt.plot(history.history['loss'], label='Втрати на навчанні (Loss)')</w:t>
-      </w:r>
-      <w:r>
-        <w:rPr>
-          <w:noProof/>
-          <w:color w:val="FFFFFF" w:themeColor="background1"/>
-          <w:sz w:val="20"/>
-          <w:szCs w:val="20"/>
-        </w:rPr>
-        <w:br/>
-        <w:t xml:space="preserve">        plt.plot(history.history['val_loss'], label='Втрати на валідації (Validation Loss)')</w:t>
-      </w:r>
-      <w:r>
-        <w:rPr>
-          <w:noProof/>
-          <w:color w:val="FFFFFF" w:themeColor="background1"/>
-          <w:sz w:val="20"/>
-          <w:szCs w:val="20"/>
-        </w:rPr>
-        <w:br/>
-        <w:t xml:space="preserve">        plt.title('Історія навчання (Експеримент 1)')</w:t>
-      </w:r>
-      <w:r>
-        <w:rPr>
-          <w:noProof/>
-          <w:color w:val="FFFFFF" w:themeColor="background1"/>
-          <w:sz w:val="20"/>
-          <w:szCs w:val="20"/>
-        </w:rPr>
-        <w:br/>
-        <w:t xml:space="preserve">        plt.xlabel('Епохи')</w:t>
-      </w:r>
-      <w:r>
-        <w:rPr>
-          <w:noProof/>
-          <w:color w:val="FFFFFF" w:themeColor="background1"/>
-          <w:sz w:val="20"/>
-          <w:szCs w:val="20"/>
-        </w:rPr>
-        <w:br/>
-        <w:t xml:space="preserve">        plt.ylabel('Втрати (MSE)')</w:t>
-      </w:r>
-      <w:r>
-        <w:rPr>
-          <w:noProof/>
-          <w:color w:val="FFFFFF" w:themeColor="background1"/>
-          <w:sz w:val="20"/>
-          <w:szCs w:val="20"/>
-        </w:rPr>
-        <w:br/>
-        <w:t xml:space="preserve">        plt.legend()</w:t>
-      </w:r>
-      <w:r>
-        <w:rPr>
-          <w:noProof/>
-          <w:color w:val="FFFFFF" w:themeColor="background1"/>
-          <w:sz w:val="20"/>
-          <w:szCs w:val="20"/>
-        </w:rPr>
-        <w:br/>
-        <w:t xml:space="preserve">        plt.grid(True)</w:t>
-      </w:r>
-      <w:r>
-        <w:rPr>
-          <w:noProof/>
-          <w:color w:val="FFFFFF" w:themeColor="background1"/>
-          <w:sz w:val="20"/>
-          <w:szCs w:val="20"/>
-        </w:rPr>
-        <w:br/>
-        <w:t xml:space="preserve">        plt.savefig(os.path.join(results_dir, 'training_history_task2.png'))</w:t>
-      </w:r>
-      <w:r>
-        <w:rPr>
-          <w:noProof/>
-          <w:color w:val="FFFFFF" w:themeColor="background1"/>
-          <w:sz w:val="20"/>
-          <w:szCs w:val="20"/>
-        </w:rPr>
-        <w:br/>
-      </w:r>
-      <w:r>
-        <w:rPr>
-          <w:noProof/>
-          <w:color w:val="FFFFFF" w:themeColor="background1"/>
-          <w:sz w:val="20"/>
-          <w:szCs w:val="20"/>
-        </w:rPr>
-        <w:br/>
-        <w:t>results_df = pd.DataFrame(</w:t>
-      </w:r>
-      <w:r>
-        <w:rPr>
-          <w:noProof/>
-          <w:color w:val="FFFFFF" w:themeColor="background1"/>
-          <w:sz w:val="20"/>
-          <w:szCs w:val="20"/>
-        </w:rPr>
-        <w:br/>
-        <w:t xml:space="preserve">    results_data,</w:t>
-      </w:r>
-      <w:r>
-        <w:rPr>
-          <w:noProof/>
-          <w:color w:val="FFFFFF" w:themeColor="background1"/>
-          <w:sz w:val="20"/>
-          <w:szCs w:val="20"/>
-        </w:rPr>
-        <w:br/>
-        <w:t xml:space="preserve">    columns=["№ Експерименту", "Тип шуму", "Рівень шуму", "Розподіл (Train/Test)", "Епохи", </w:t>
-      </w:r>
-      <w:r>
-        <w:rPr>
-          <w:noProof/>
-          <w:color w:val="FFFFFF" w:themeColor="background1"/>
-          <w:sz w:val="20"/>
-          <w:szCs w:val="20"/>
-        </w:rPr>
-        <w:lastRenderedPageBreak/>
-        <w:t>"R^2 (на тесті)"]</w:t>
-      </w:r>
-      <w:r>
-        <w:rPr>
-          <w:noProof/>
-          <w:color w:val="FFFFFF" w:themeColor="background1"/>
-          <w:sz w:val="20"/>
-          <w:szCs w:val="20"/>
-        </w:rPr>
-        <w:br/>
-        <w:t>)</w:t>
-      </w:r>
-      <w:r>
-        <w:rPr>
-          <w:noProof/>
-          <w:color w:val="FFFFFF" w:themeColor="background1"/>
-          <w:sz w:val="20"/>
-          <w:szCs w:val="20"/>
-        </w:rPr>
-        <w:br/>
-      </w:r>
-      <w:r>
-        <w:rPr>
-          <w:noProof/>
-          <w:color w:val="FFFFFF" w:themeColor="background1"/>
-          <w:sz w:val="20"/>
-          <w:szCs w:val="20"/>
-        </w:rPr>
-        <w:br/>
-        <w:t>print("\n\n--- Узагальнена таблиця результатів ---")</w:t>
-      </w:r>
-      <w:r>
-        <w:rPr>
-          <w:noProof/>
-          <w:color w:val="FFFFFF" w:themeColor="background1"/>
-          <w:sz w:val="20"/>
-          <w:szCs w:val="20"/>
-        </w:rPr>
-        <w:br/>
-        <w:t>print(results_df.to_string(index=False))</w:t>
-      </w:r>
-      <w:r>
-        <w:rPr>
-          <w:noProof/>
-          <w:color w:val="FFFFFF" w:themeColor="background1"/>
-          <w:sz w:val="20"/>
-          <w:szCs w:val="20"/>
-        </w:rPr>
-        <w:br/>
-        <w:t>results_df.to_csv(os.path.join(results_dir, 'results_table.csv'), index=False)</w:t>
-      </w:r>
-      <w:r>
-        <w:rPr>
-          <w:noProof/>
-          <w:color w:val="FFFFFF" w:themeColor="background1"/>
-          <w:sz w:val="20"/>
-          <w:szCs w:val="20"/>
-        </w:rPr>
-        <w:br/>
-        <w:t>print(f"\nВсі результати та графіки збережено у папку: {results_dir}")</w:t>
-      </w:r>
     </w:p>
     <w:p>
       <w:pPr>
-        <w:jc w:val="both"/>
-        <w:rPr>
-          <w:noProof/>
-          <w:color w:val="000000" w:themeColor="text1"/>
-          <w:sz w:val="28"/>
-          <w:szCs w:val="28"/>
-          <w:lang w:val="en-US"/>
-        </w:rPr>
-      </w:pPr>
+        <w:shd w:val="clear" w:color="auto" w:fill="262626" w:themeFill="text1" w:themeFillTint="D9"/>
+        <w:rPr>
+          <w:noProof/>
+          <w:color w:val="FFFFFF" w:themeColor="background1"/>
+          <w:sz w:val="20"/>
+          <w:szCs w:val="20"/>
+        </w:rPr>
+      </w:pPr>
+      <w:r>
+        <w:rPr>
+          <w:noProof/>
+          <w:color w:val="FFFFFF" w:themeColor="background1"/>
+          <w:sz w:val="20"/>
+          <w:szCs w:val="20"/>
+        </w:rPr>
+        <w:br/>
+        <w:t xml:space="preserve">    print("Навчання завершено.")</w:t>
+      </w:r>
+      <w:r>
+        <w:rPr>
+          <w:noProof/>
+          <w:color w:val="FFFFFF" w:themeColor="background1"/>
+          <w:sz w:val="20"/>
+          <w:szCs w:val="20"/>
+        </w:rPr>
+        <w:br/>
+        <w:t xml:space="preserve">    y_pred = model.predict(X_test).flatten()</w:t>
+      </w:r>
+      <w:r>
+        <w:rPr>
+          <w:noProof/>
+          <w:color w:val="FFFFFF" w:themeColor="background1"/>
+          <w:sz w:val="20"/>
+          <w:szCs w:val="20"/>
+        </w:rPr>
+        <w:br/>
+        <w:t xml:space="preserve">    r2 = r2_score(y_test, y_pred)</w:t>
+      </w:r>
+      <w:r>
+        <w:rPr>
+          <w:noProof/>
+          <w:color w:val="FFFFFF" w:themeColor="background1"/>
+          <w:sz w:val="20"/>
+          <w:szCs w:val="20"/>
+        </w:rPr>
+        <w:br/>
+        <w:t xml:space="preserve">    final_val_loss = history.history['val_loss'][-1]</w:t>
+      </w:r>
+      <w:r>
+        <w:rPr>
+          <w:noProof/>
+          <w:color w:val="FFFFFF" w:themeColor="background1"/>
+          <w:sz w:val="20"/>
+          <w:szCs w:val="20"/>
+        </w:rPr>
+        <w:br/>
+        <w:t xml:space="preserve">    print(f"Результат R^2 на тестових даних: {r2:.4f}")</w:t>
+      </w:r>
+      <w:r>
+        <w:rPr>
+          <w:noProof/>
+          <w:color w:val="FFFFFF" w:themeColor="background1"/>
+          <w:sz w:val="20"/>
+          <w:szCs w:val="20"/>
+        </w:rPr>
+        <w:br/>
+        <w:t xml:space="preserve">    results_data.append([</w:t>
+      </w:r>
+      <w:r>
+        <w:rPr>
+          <w:noProof/>
+          <w:color w:val="FFFFFF" w:themeColor="background1"/>
+          <w:sz w:val="20"/>
+          <w:szCs w:val="20"/>
+        </w:rPr>
+        <w:br/>
+        <w:t xml:space="preserve">        i + 1,</w:t>
+      </w:r>
+      <w:r>
+        <w:rPr>
+          <w:noProof/>
+          <w:color w:val="FFFFFF" w:themeColor="background1"/>
+          <w:sz w:val="20"/>
+          <w:szCs w:val="20"/>
+        </w:rPr>
+        <w:br/>
+        <w:t xml:space="preserve">        exp['noise_type'],</w:t>
+      </w:r>
+      <w:r>
+        <w:rPr>
+          <w:noProof/>
+          <w:color w:val="FFFFFF" w:themeColor="background1"/>
+          <w:sz w:val="20"/>
+          <w:szCs w:val="20"/>
+        </w:rPr>
+        <w:br/>
+        <w:t xml:space="preserve">        exp['noise_level'],</w:t>
+      </w:r>
+      <w:r>
+        <w:rPr>
+          <w:noProof/>
+          <w:color w:val="FFFFFF" w:themeColor="background1"/>
+          <w:sz w:val="20"/>
+          <w:szCs w:val="20"/>
+        </w:rPr>
+        <w:br/>
+        <w:t xml:space="preserve">        f"{int((1 - exp['split']) * 100)}% / {int(exp['split'] * 100)}%",</w:t>
+      </w:r>
+      <w:r>
+        <w:rPr>
+          <w:noProof/>
+          <w:color w:val="FFFFFF" w:themeColor="background1"/>
+          <w:sz w:val="20"/>
+          <w:szCs w:val="20"/>
+        </w:rPr>
+        <w:br/>
+        <w:t xml:space="preserve">        exp['epochs'],</w:t>
+      </w:r>
+      <w:r>
+        <w:rPr>
+          <w:noProof/>
+          <w:color w:val="FFFFFF" w:themeColor="background1"/>
+          <w:sz w:val="20"/>
+          <w:szCs w:val="20"/>
+        </w:rPr>
+        <w:br/>
+        <w:t xml:space="preserve">        f"{r2:.4f}"</w:t>
+      </w:r>
+      <w:r>
+        <w:rPr>
+          <w:noProof/>
+          <w:color w:val="FFFFFF" w:themeColor="background1"/>
+          <w:sz w:val="20"/>
+          <w:szCs w:val="20"/>
+        </w:rPr>
+        <w:br/>
+        <w:t xml:space="preserve">    ])</w:t>
+      </w:r>
+      <w:r>
+        <w:rPr>
+          <w:noProof/>
+          <w:color w:val="FFFFFF" w:themeColor="background1"/>
+          <w:sz w:val="20"/>
+          <w:szCs w:val="20"/>
+        </w:rPr>
+        <w:br/>
+        <w:t xml:space="preserve">    if i == 0:</w:t>
+      </w:r>
+      <w:r>
+        <w:rPr>
+          <w:noProof/>
+          <w:color w:val="FFFFFF" w:themeColor="background1"/>
+          <w:sz w:val="20"/>
+          <w:szCs w:val="20"/>
+        </w:rPr>
+        <w:br/>
+        <w:t xml:space="preserve">        print("Збереження графіків для експерименту 1...")</w:t>
+      </w:r>
+      <w:r>
+        <w:rPr>
+          <w:noProof/>
+          <w:color w:val="FFFFFF" w:themeColor="background1"/>
+          <w:sz w:val="20"/>
+          <w:szCs w:val="20"/>
+        </w:rPr>
+        <w:br/>
+        <w:t xml:space="preserve">        plt.figure(figsize=(10, 6))</w:t>
+      </w:r>
+      <w:r>
+        <w:rPr>
+          <w:noProof/>
+          <w:color w:val="FFFFFF" w:themeColor="background1"/>
+          <w:sz w:val="20"/>
+          <w:szCs w:val="20"/>
+        </w:rPr>
+        <w:br/>
+        <w:t xml:space="preserve">        plt.scatter(y_test, y_pred, alpha=0.7, edgecolors='k')</w:t>
+      </w:r>
+      <w:r>
+        <w:rPr>
+          <w:noProof/>
+          <w:color w:val="FFFFFF" w:themeColor="background1"/>
+          <w:sz w:val="20"/>
+          <w:szCs w:val="20"/>
+        </w:rPr>
+        <w:br/>
+        <w:t xml:space="preserve">        plt.plot([y_test.min(), y_test.max()], [y_test.min(), y_test.max()], 'r--', lw=2)</w:t>
+      </w:r>
+      <w:r>
+        <w:rPr>
+          <w:noProof/>
+          <w:color w:val="FFFFFF" w:themeColor="background1"/>
+          <w:sz w:val="20"/>
+          <w:szCs w:val="20"/>
+        </w:rPr>
+        <w:br/>
+        <w:t xml:space="preserve">        plt.title('Результати моделювання: Реальні vs Прогнозовані (Експеримент 1)')</w:t>
+      </w:r>
+      <w:r>
+        <w:rPr>
+          <w:noProof/>
+          <w:color w:val="FFFFFF" w:themeColor="background1"/>
+          <w:sz w:val="20"/>
+          <w:szCs w:val="20"/>
+        </w:rPr>
+        <w:br/>
+        <w:t xml:space="preserve">        plt.xlabel('Реальні значення (y_test)')</w:t>
+      </w:r>
+      <w:r>
+        <w:rPr>
+          <w:noProof/>
+          <w:color w:val="FFFFFF" w:themeColor="background1"/>
+          <w:sz w:val="20"/>
+          <w:szCs w:val="20"/>
+        </w:rPr>
+        <w:br/>
+        <w:t xml:space="preserve">        plt.ylabel('Прогнозовані значення (y_pred)')</w:t>
+      </w:r>
+      <w:r>
+        <w:rPr>
+          <w:noProof/>
+          <w:color w:val="FFFFFF" w:themeColor="background1"/>
+          <w:sz w:val="20"/>
+          <w:szCs w:val="20"/>
+        </w:rPr>
+        <w:br/>
+        <w:t xml:space="preserve">        plt.grid(True)</w:t>
+      </w:r>
+      <w:r>
+        <w:rPr>
+          <w:noProof/>
+          <w:color w:val="FFFFFF" w:themeColor="background1"/>
+          <w:sz w:val="20"/>
+          <w:szCs w:val="20"/>
+        </w:rPr>
+        <w:br/>
+        <w:t xml:space="preserve">        plt.savefig(os.path.join(results_dir, 'actual_vs_predicted.png'))</w:t>
+      </w:r>
+      <w:r>
+        <w:rPr>
+          <w:noProof/>
+          <w:color w:val="FFFFFF" w:themeColor="background1"/>
+          <w:sz w:val="20"/>
+          <w:szCs w:val="20"/>
+        </w:rPr>
+        <w:br/>
+        <w:t xml:space="preserve">        plt.figure(figsize=(12, 5))</w:t>
+      </w:r>
+      <w:r>
+        <w:rPr>
+          <w:noProof/>
+          <w:color w:val="FFFFFF" w:themeColor="background1"/>
+          <w:sz w:val="20"/>
+          <w:szCs w:val="20"/>
+        </w:rPr>
+        <w:br/>
+        <w:t xml:space="preserve">        plt.plot(history.history['loss'], label='Втрати на навчанні (Loss)')</w:t>
+      </w:r>
+      <w:r>
+        <w:rPr>
+          <w:noProof/>
+          <w:color w:val="FFFFFF" w:themeColor="background1"/>
+          <w:sz w:val="20"/>
+          <w:szCs w:val="20"/>
+        </w:rPr>
+        <w:br/>
+        <w:t xml:space="preserve">        plt.plot(history.history['val_loss'], label='Втрати на валідації (Validation Loss)')</w:t>
+      </w:r>
+      <w:r>
+        <w:rPr>
+          <w:noProof/>
+          <w:color w:val="FFFFFF" w:themeColor="background1"/>
+          <w:sz w:val="20"/>
+          <w:szCs w:val="20"/>
+        </w:rPr>
+        <w:br/>
+        <w:t xml:space="preserve">        plt.title('Історія навчання (Експеримент 1)')</w:t>
+      </w:r>
+      <w:r>
+        <w:rPr>
+          <w:noProof/>
+          <w:color w:val="FFFFFF" w:themeColor="background1"/>
+          <w:sz w:val="20"/>
+          <w:szCs w:val="20"/>
+        </w:rPr>
+        <w:br/>
+        <w:t xml:space="preserve">        plt.xlabel('Епохи')</w:t>
+      </w:r>
+      <w:r>
+        <w:rPr>
+          <w:noProof/>
+          <w:color w:val="FFFFFF" w:themeColor="background1"/>
+          <w:sz w:val="20"/>
+          <w:szCs w:val="20"/>
+        </w:rPr>
+        <w:br/>
+        <w:t xml:space="preserve">        plt.ylabel('Втрати (MSE)')</w:t>
+      </w:r>
+      <w:r>
+        <w:rPr>
+          <w:noProof/>
+          <w:color w:val="FFFFFF" w:themeColor="background1"/>
+          <w:sz w:val="20"/>
+          <w:szCs w:val="20"/>
+        </w:rPr>
+        <w:br/>
+        <w:t xml:space="preserve">        plt.legend()</w:t>
+      </w:r>
+      <w:r>
+        <w:rPr>
+          <w:noProof/>
+          <w:color w:val="FFFFFF" w:themeColor="background1"/>
+          <w:sz w:val="20"/>
+          <w:szCs w:val="20"/>
+        </w:rPr>
+        <w:br/>
+        <w:t xml:space="preserve">        plt.grid(True)</w:t>
+      </w:r>
+      <w:r>
+        <w:rPr>
+          <w:noProof/>
+          <w:color w:val="FFFFFF" w:themeColor="background1"/>
+          <w:sz w:val="20"/>
+          <w:szCs w:val="20"/>
+        </w:rPr>
+        <w:br/>
+        <w:t xml:space="preserve">        plt.savefig(os.path.join(results_dir, 'training_history_task2.png'))</w:t>
+      </w:r>
+      <w:r>
+        <w:rPr>
+          <w:noProof/>
+          <w:color w:val="FFFFFF" w:themeColor="background1"/>
+          <w:sz w:val="20"/>
+          <w:szCs w:val="20"/>
+        </w:rPr>
+        <w:br/>
+        <w:t>results_df = pd.DataFrame(</w:t>
+      </w:r>
+      <w:r>
+        <w:rPr>
+          <w:noProof/>
+          <w:color w:val="FFFFFF" w:themeColor="background1"/>
+          <w:sz w:val="20"/>
+          <w:szCs w:val="20"/>
+        </w:rPr>
+        <w:br/>
+        <w:t xml:space="preserve">    results_data,</w:t>
+      </w:r>
+      <w:r>
+        <w:rPr>
+          <w:noProof/>
+          <w:color w:val="FFFFFF" w:themeColor="background1"/>
+          <w:sz w:val="20"/>
+          <w:szCs w:val="20"/>
+        </w:rPr>
+        <w:br/>
+        <w:t xml:space="preserve">    columns=["№ Експерименту", "Тип шуму", "Рівень шуму", "Розподіл (Train/Test)", "Епохи", "R^2 (на тесті)"])</w:t>
+      </w:r>
+      <w:r>
+        <w:rPr>
+          <w:noProof/>
+          <w:color w:val="FFFFFF" w:themeColor="background1"/>
+          <w:sz w:val="20"/>
+          <w:szCs w:val="20"/>
+        </w:rPr>
+        <w:br/>
+        <w:t>print("\n\n--- Узагальнена таблиця результатів ---")</w:t>
+      </w:r>
+      <w:r>
+        <w:rPr>
+          <w:noProof/>
+          <w:color w:val="FFFFFF" w:themeColor="background1"/>
+          <w:sz w:val="20"/>
+          <w:szCs w:val="20"/>
+        </w:rPr>
+        <w:br/>
+        <w:t>print(results_df.to_string(index=False))</w:t>
+      </w:r>
+      <w:r>
+        <w:rPr>
+          <w:noProof/>
+          <w:color w:val="FFFFFF" w:themeColor="background1"/>
+          <w:sz w:val="20"/>
+          <w:szCs w:val="20"/>
+        </w:rPr>
+        <w:br/>
+        <w:t>results_df.to_csv(os.path.join(results_dir, 'results_table.csv'), index=False)</w:t>
+      </w:r>
+      <w:r>
+        <w:rPr>
+          <w:noProof/>
+          <w:color w:val="FFFFFF" w:themeColor="background1"/>
+          <w:sz w:val="20"/>
+          <w:szCs w:val="20"/>
+        </w:rPr>
+        <w:br/>
+        <w:t>print(f"\nВсі результати та графіки збережено у папку: {results_dir}")</w:t>
+      </w:r>
     </w:p>
     <w:p>
       <w:pPr>
@@ -7231,18 +7147,274 @@
           <w:sz w:val="28"/>
           <w:szCs w:val="28"/>
         </w:rPr>
+        <w:lastRenderedPageBreak/>
         <w:t>ВИСНОВКИ</w:t>
       </w:r>
     </w:p>
     <w:p>
       <w:pPr>
-        <w:rPr>
-          <w:noProof/>
-          <w:color w:val="000000" w:themeColor="text1"/>
-          <w:sz w:val="28"/>
-          <w:szCs w:val="28"/>
-        </w:rPr>
-      </w:pPr>
+        <w:jc w:val="both"/>
+        <w:rPr>
+          <w:noProof/>
+          <w:color w:val="000000" w:themeColor="text1"/>
+          <w:sz w:val="28"/>
+          <w:szCs w:val="28"/>
+          <w:lang w:val="en-US"/>
+        </w:rPr>
+      </w:pPr>
+    </w:p>
+    <w:p>
+      <w:pPr>
+        <w:ind w:firstLine="720"/>
+        <w:jc w:val="both"/>
+        <w:rPr>
+          <w:noProof/>
+          <w:color w:val="000000" w:themeColor="text1"/>
+          <w:sz w:val="28"/>
+          <w:szCs w:val="28"/>
+        </w:rPr>
+      </w:pPr>
+      <w:r>
+        <w:rPr>
+          <w:noProof/>
+          <w:color w:val="000000" w:themeColor="text1"/>
+          <w:sz w:val="28"/>
+          <w:szCs w:val="28"/>
+        </w:rPr>
+        <w:t xml:space="preserve">У ході цієї лабораторної роботи </w:t>
+      </w:r>
+      <w:r>
+        <w:rPr>
+          <w:noProof/>
+          <w:color w:val="000000" w:themeColor="text1"/>
+          <w:sz w:val="28"/>
+          <w:szCs w:val="28"/>
+        </w:rPr>
+        <w:t>було</w:t>
+      </w:r>
+      <w:r>
+        <w:rPr>
+          <w:noProof/>
+          <w:color w:val="000000" w:themeColor="text1"/>
+          <w:sz w:val="28"/>
+          <w:szCs w:val="28"/>
+        </w:rPr>
+        <w:t xml:space="preserve"> успішно застос</w:t>
+      </w:r>
+      <w:r>
+        <w:rPr>
+          <w:noProof/>
+          <w:color w:val="000000" w:themeColor="text1"/>
+          <w:sz w:val="28"/>
+          <w:szCs w:val="28"/>
+        </w:rPr>
+        <w:t>о</w:t>
+      </w:r>
+      <w:r>
+        <w:rPr>
+          <w:noProof/>
+          <w:color w:val="000000" w:themeColor="text1"/>
+          <w:sz w:val="28"/>
+          <w:szCs w:val="28"/>
+        </w:rPr>
+        <w:t>ва</w:t>
+      </w:r>
+      <w:r>
+        <w:rPr>
+          <w:noProof/>
+          <w:color w:val="000000" w:themeColor="text1"/>
+          <w:sz w:val="28"/>
+          <w:szCs w:val="28"/>
+        </w:rPr>
+        <w:t>но</w:t>
+      </w:r>
+      <w:r>
+        <w:rPr>
+          <w:noProof/>
+          <w:color w:val="000000" w:themeColor="text1"/>
+          <w:sz w:val="28"/>
+          <w:szCs w:val="28"/>
+        </w:rPr>
+        <w:t xml:space="preserve"> нейронні мережі (багатошарові перцептрони) для вирішення двох завдань регресії. У першому завданні модель якісно апроксимувала нелінійну функцію однієї змінної, досягнувши високого коефіцієнта детермінації </w:t>
+      </w:r>
+      <w:r>
+        <w:rPr>
+          <w:b/>
+          <w:bCs/>
+          <w:noProof/>
+          <w:color w:val="000000" w:themeColor="text1"/>
+          <w:sz w:val="28"/>
+          <w:szCs w:val="28"/>
+        </w:rPr>
+        <w:t>R</w:t>
+      </w:r>
+      <w:r>
+        <w:rPr>
+          <w:b/>
+          <w:bCs/>
+          <w:noProof/>
+          <w:color w:val="000000" w:themeColor="text1"/>
+          <w:sz w:val="28"/>
+          <w:szCs w:val="28"/>
+          <w:vertAlign w:val="superscript"/>
+        </w:rPr>
+        <w:t>2</w:t>
+      </w:r>
+      <w:r>
+        <w:rPr>
+          <w:b/>
+          <w:bCs/>
+          <w:noProof/>
+          <w:color w:val="000000" w:themeColor="text1"/>
+          <w:sz w:val="28"/>
+          <w:szCs w:val="28"/>
+        </w:rPr>
+        <w:t xml:space="preserve"> = 0.8068</w:t>
+      </w:r>
+      <w:r>
+        <w:rPr>
+          <w:noProof/>
+          <w:color w:val="000000" w:themeColor="text1"/>
+          <w:sz w:val="28"/>
+          <w:szCs w:val="28"/>
+        </w:rPr>
+        <w:t xml:space="preserve"> на тестових даних.</w:t>
+      </w:r>
+    </w:p>
+    <w:p>
+      <w:pPr>
+        <w:ind w:firstLine="720"/>
+        <w:jc w:val="both"/>
+        <w:rPr>
+          <w:noProof/>
+          <w:color w:val="000000" w:themeColor="text1"/>
+          <w:sz w:val="28"/>
+          <w:szCs w:val="28"/>
+        </w:rPr>
+      </w:pPr>
+      <w:r>
+        <w:rPr>
+          <w:noProof/>
+          <w:color w:val="000000" w:themeColor="text1"/>
+          <w:sz w:val="28"/>
+          <w:szCs w:val="28"/>
+        </w:rPr>
+        <w:t xml:space="preserve">У другому, складнішому завданні, </w:t>
+      </w:r>
+      <w:r>
+        <w:rPr>
+          <w:noProof/>
+          <w:color w:val="000000" w:themeColor="text1"/>
+          <w:sz w:val="28"/>
+          <w:szCs w:val="28"/>
+        </w:rPr>
+        <w:t>с</w:t>
+      </w:r>
+      <w:r>
+        <w:rPr>
+          <w:noProof/>
+          <w:color w:val="000000" w:themeColor="text1"/>
+          <w:sz w:val="28"/>
+          <w:szCs w:val="28"/>
+        </w:rPr>
+        <w:t>прогноз</w:t>
+      </w:r>
+      <w:r>
+        <w:rPr>
+          <w:noProof/>
+          <w:color w:val="000000" w:themeColor="text1"/>
+          <w:sz w:val="28"/>
+          <w:szCs w:val="28"/>
+        </w:rPr>
+        <w:t>овано</w:t>
+      </w:r>
+      <w:r>
+        <w:rPr>
+          <w:noProof/>
+          <w:color w:val="000000" w:themeColor="text1"/>
+          <w:sz w:val="28"/>
+          <w:szCs w:val="28"/>
+        </w:rPr>
+        <w:t xml:space="preserve"> рівень забруднення повітря (PM2.5) на основі двох різномасштабних ознак — трафіку та температури. Завдяки обов'язковій </w:t>
+      </w:r>
+      <w:r>
+        <w:rPr>
+          <w:b/>
+          <w:bCs/>
+          <w:noProof/>
+          <w:color w:val="000000" w:themeColor="text1"/>
+          <w:sz w:val="28"/>
+          <w:szCs w:val="28"/>
+        </w:rPr>
+        <w:t>стандартизації</w:t>
+      </w:r>
+      <w:r>
+        <w:rPr>
+          <w:noProof/>
+          <w:color w:val="000000" w:themeColor="text1"/>
+          <w:sz w:val="28"/>
+          <w:szCs w:val="28"/>
+        </w:rPr>
+        <w:t xml:space="preserve"> вхідних даних та підбору параметрів навчання (150 епох, 90% навчальної вибірки), модель показала найкращий результат R</w:t>
+      </w:r>
+      <w:r>
+        <w:rPr>
+          <w:noProof/>
+          <w:color w:val="000000" w:themeColor="text1"/>
+          <w:sz w:val="28"/>
+          <w:szCs w:val="28"/>
+          <w:vertAlign w:val="superscript"/>
+        </w:rPr>
+        <w:t>2</w:t>
+      </w:r>
+      <w:r>
+        <w:rPr>
+          <w:noProof/>
+          <w:color w:val="000000" w:themeColor="text1"/>
+          <w:sz w:val="28"/>
+          <w:szCs w:val="28"/>
+        </w:rPr>
+        <w:t xml:space="preserve"> = 0.8518 (</w:t>
+      </w:r>
+      <w:r>
+        <w:rPr>
+          <w:noProof/>
+          <w:color w:val="000000" w:themeColor="text1"/>
+          <w:sz w:val="28"/>
+          <w:szCs w:val="28"/>
+        </w:rPr>
+        <w:t>е</w:t>
+      </w:r>
+      <w:r>
+        <w:rPr>
+          <w:noProof/>
+          <w:color w:val="000000" w:themeColor="text1"/>
+          <w:sz w:val="28"/>
+          <w:szCs w:val="28"/>
+        </w:rPr>
+        <w:t>ксперимент 5).</w:t>
+      </w:r>
+    </w:p>
+    <w:p>
+      <w:pPr>
+        <w:ind w:firstLine="720"/>
+        <w:jc w:val="both"/>
+        <w:rPr>
+          <w:noProof/>
+          <w:color w:val="000000" w:themeColor="text1"/>
+          <w:sz w:val="28"/>
+          <w:szCs w:val="28"/>
+        </w:rPr>
+      </w:pPr>
+      <w:r>
+        <w:rPr>
+          <w:noProof/>
+          <w:color w:val="000000" w:themeColor="text1"/>
+          <w:sz w:val="28"/>
+          <w:szCs w:val="28"/>
+        </w:rPr>
+        <w:t>Це доводить, що побудовані архітектури нейромереж здатні ефективно виявляти складні залежності в даних, успішно ігноруючи доданий шум.</w:t>
+      </w:r>
     </w:p>
     <w:sectPr>
       <w:pgSz w:w="11907" w:h="16839"/>
@@ -16334,8 +16506,12 @@
       <w:numPr>
         <w:numId w:val="8"/>
       </w:numPr>
+      <w:tabs>
+        <w:tab w:val="num" w:pos="360"/>
+      </w:tabs>
       <w:snapToGrid w:val="0"/>
       <w:spacing w:before="240"/>
+      <w:ind w:left="0" w:firstLine="0"/>
     </w:pPr>
     <w:rPr>
       <w:rFonts w:ascii="Arial" w:hAnsi="Arial" w:cs="Arial"/>
@@ -16736,10 +16912,141 @@
 </file>
 
 <file path=customXml/item1.xml><?xml version="1.0" encoding="utf-8"?>
-<b:Sources xmlns:b="http://schemas.openxmlformats.org/officeDocument/2006/bibliography" xmlns="http://schemas.openxmlformats.org/officeDocument/2006/bibliography" SelectedStyle="\APASixthEditionOfficeOnline.xsl" StyleName="APA" Version="6"/>
+<p:properties xmlns:p="http://schemas.microsoft.com/office/2006/metadata/properties" xmlns:xsi="http://www.w3.org/2001/XMLSchema-instance" xmlns:pc="http://schemas.microsoft.com/office/infopath/2007/PartnerControls">
+  <documentManagement>
+    <MarketSpecific xmlns="360401dd-760e-448c-b001-b4002b6d12d2">false</MarketSpecific>
+    <ApprovalStatus xmlns="360401dd-760e-448c-b001-b4002b6d12d2">InProgress</ApprovalStatus>
+    <LocComments xmlns="360401dd-760e-448c-b001-b4002b6d12d2" xsi:nil="true"/>
+    <DirectSourceMarket xmlns="360401dd-760e-448c-b001-b4002b6d12d2">english</DirectSourceMarket>
+    <ThumbnailAssetId xmlns="360401dd-760e-448c-b001-b4002b6d12d2" xsi:nil="true"/>
+    <PrimaryImageGen xmlns="360401dd-760e-448c-b001-b4002b6d12d2">true</PrimaryImageGen>
+    <LegacyData xmlns="360401dd-760e-448c-b001-b4002b6d12d2" xsi:nil="true"/>
+    <TPFriendlyName xmlns="360401dd-760e-448c-b001-b4002b6d12d2" xsi:nil="true"/>
+    <NumericId xmlns="360401dd-760e-448c-b001-b4002b6d12d2" xsi:nil="true"/>
+    <LocRecommendedHandoff xmlns="360401dd-760e-448c-b001-b4002b6d12d2" xsi:nil="true"/>
+    <BlockPublish xmlns="360401dd-760e-448c-b001-b4002b6d12d2">false</BlockPublish>
+    <BusinessGroup xmlns="360401dd-760e-448c-b001-b4002b6d12d2" xsi:nil="true"/>
+    <OpenTemplate xmlns="360401dd-760e-448c-b001-b4002b6d12d2">true</OpenTemplate>
+    <SourceTitle xmlns="360401dd-760e-448c-b001-b4002b6d12d2">Outline for school report</SourceTitle>
+    <APEditor xmlns="360401dd-760e-448c-b001-b4002b6d12d2">
+      <UserInfo>
+        <DisplayName/>
+        <AccountId xsi:nil="true"/>
+        <AccountType/>
+      </UserInfo>
+    </APEditor>
+    <UALocComments xmlns="360401dd-760e-448c-b001-b4002b6d12d2">2007 Template UpLeveling Do Not HandOff</UALocComments>
+    <IntlLangReviewDate xmlns="360401dd-760e-448c-b001-b4002b6d12d2" xsi:nil="true"/>
+    <PublishStatusLookup xmlns="360401dd-760e-448c-b001-b4002b6d12d2">
+      <Value>219434</Value>
+      <Value>219437</Value>
+    </PublishStatusLookup>
+    <ParentAssetId xmlns="360401dd-760e-448c-b001-b4002b6d12d2" xsi:nil="true"/>
+    <FeatureTagsTaxHTField0 xmlns="360401dd-760e-448c-b001-b4002b6d12d2">
+      <Terms xmlns="http://schemas.microsoft.com/office/infopath/2007/PartnerControls"/>
+    </FeatureTagsTaxHTField0>
+    <MachineTranslated xmlns="360401dd-760e-448c-b001-b4002b6d12d2">false</MachineTranslated>
+    <Providers xmlns="360401dd-760e-448c-b001-b4002b6d12d2" xsi:nil="true"/>
+    <OriginalSourceMarket xmlns="360401dd-760e-448c-b001-b4002b6d12d2">english</OriginalSourceMarket>
+    <APDescription xmlns="360401dd-760e-448c-b001-b4002b6d12d2" xsi:nil="true"/>
+    <ContentItem xmlns="360401dd-760e-448c-b001-b4002b6d12d2" xsi:nil="true"/>
+    <ClipArtFilename xmlns="360401dd-760e-448c-b001-b4002b6d12d2" xsi:nil="true"/>
+    <TPInstallLocation xmlns="360401dd-760e-448c-b001-b4002b6d12d2" xsi:nil="true"/>
+    <TimesCloned xmlns="360401dd-760e-448c-b001-b4002b6d12d2" xsi:nil="true"/>
+    <PublishTargets xmlns="360401dd-760e-448c-b001-b4002b6d12d2">OfficeOnline,OfficeOnlineVNext</PublishTargets>
+    <AcquiredFrom xmlns="360401dd-760e-448c-b001-b4002b6d12d2">Internal MS</AcquiredFrom>
+    <AssetStart xmlns="360401dd-760e-448c-b001-b4002b6d12d2">2012-01-06T18:26:00+00:00</AssetStart>
+    <FriendlyTitle xmlns="360401dd-760e-448c-b001-b4002b6d12d2" xsi:nil="true"/>
+    <Provider xmlns="360401dd-760e-448c-b001-b4002b6d12d2" xsi:nil="true"/>
+    <LastHandOff xmlns="360401dd-760e-448c-b001-b4002b6d12d2" xsi:nil="true"/>
+    <Manager xmlns="360401dd-760e-448c-b001-b4002b6d12d2" xsi:nil="true"/>
+    <UALocRecommendation xmlns="360401dd-760e-448c-b001-b4002b6d12d2">Localize</UALocRecommendation>
+    <ArtSampleDocs xmlns="360401dd-760e-448c-b001-b4002b6d12d2" xsi:nil="true"/>
+    <UACurrentWords xmlns="360401dd-760e-448c-b001-b4002b6d12d2" xsi:nil="true"/>
+    <TPClientViewer xmlns="360401dd-760e-448c-b001-b4002b6d12d2" xsi:nil="true"/>
+    <TemplateStatus xmlns="360401dd-760e-448c-b001-b4002b6d12d2">Complete</TemplateStatus>
+    <ShowIn xmlns="360401dd-760e-448c-b001-b4002b6d12d2">Show everywhere</ShowIn>
+    <CSXHash xmlns="360401dd-760e-448c-b001-b4002b6d12d2" xsi:nil="true"/>
+    <Downloads xmlns="360401dd-760e-448c-b001-b4002b6d12d2">0</Downloads>
+    <VoteCount xmlns="360401dd-760e-448c-b001-b4002b6d12d2" xsi:nil="true"/>
+    <OOCacheId xmlns="360401dd-760e-448c-b001-b4002b6d12d2" xsi:nil="true"/>
+    <IsDeleted xmlns="360401dd-760e-448c-b001-b4002b6d12d2">false</IsDeleted>
+    <InternalTagsTaxHTField0 xmlns="360401dd-760e-448c-b001-b4002b6d12d2">
+      <Terms xmlns="http://schemas.microsoft.com/office/infopath/2007/PartnerControls"/>
+    </InternalTagsTaxHTField0>
+    <UANotes xmlns="360401dd-760e-448c-b001-b4002b6d12d2">2003 to 2007 conversion</UANotes>
+    <AssetExpire xmlns="360401dd-760e-448c-b001-b4002b6d12d2">2035-01-01T08:00:00+00:00</AssetExpire>
+    <CSXSubmissionMarket xmlns="360401dd-760e-448c-b001-b4002b6d12d2" xsi:nil="true"/>
+    <DSATActionTaken xmlns="360401dd-760e-448c-b001-b4002b6d12d2" xsi:nil="true"/>
+    <SubmitterId xmlns="360401dd-760e-448c-b001-b4002b6d12d2" xsi:nil="true"/>
+    <EditorialTags xmlns="360401dd-760e-448c-b001-b4002b6d12d2" xsi:nil="true"/>
+    <TPExecutable xmlns="360401dd-760e-448c-b001-b4002b6d12d2" xsi:nil="true"/>
+    <CSXSubmissionDate xmlns="360401dd-760e-448c-b001-b4002b6d12d2" xsi:nil="true"/>
+    <CSXUpdate xmlns="360401dd-760e-448c-b001-b4002b6d12d2">false</CSXUpdate>
+    <AssetType xmlns="360401dd-760e-448c-b001-b4002b6d12d2">TP</AssetType>
+    <ApprovalLog xmlns="360401dd-760e-448c-b001-b4002b6d12d2" xsi:nil="true"/>
+    <BugNumber xmlns="360401dd-760e-448c-b001-b4002b6d12d2" xsi:nil="true"/>
+    <OriginAsset xmlns="360401dd-760e-448c-b001-b4002b6d12d2" xsi:nil="true"/>
+    <TPComponent xmlns="360401dd-760e-448c-b001-b4002b6d12d2" xsi:nil="true"/>
+    <Milestone xmlns="360401dd-760e-448c-b001-b4002b6d12d2" xsi:nil="true"/>
+    <RecommendationsModifier xmlns="360401dd-760e-448c-b001-b4002b6d12d2" xsi:nil="true"/>
+    <AssetId xmlns="360401dd-760e-448c-b001-b4002b6d12d2">TP102811601</AssetId>
+    <PolicheckWords xmlns="360401dd-760e-448c-b001-b4002b6d12d2" xsi:nil="true"/>
+    <TPLaunchHelpLink xmlns="360401dd-760e-448c-b001-b4002b6d12d2" xsi:nil="true"/>
+    <IntlLocPriority xmlns="360401dd-760e-448c-b001-b4002b6d12d2" xsi:nil="true"/>
+    <TPApplication xmlns="360401dd-760e-448c-b001-b4002b6d12d2" xsi:nil="true"/>
+    <IntlLangReviewer xmlns="360401dd-760e-448c-b001-b4002b6d12d2" xsi:nil="true"/>
+    <HandoffToMSDN xmlns="360401dd-760e-448c-b001-b4002b6d12d2" xsi:nil="true"/>
+    <PlannedPubDate xmlns="360401dd-760e-448c-b001-b4002b6d12d2" xsi:nil="true"/>
+    <CrawlForDependencies xmlns="360401dd-760e-448c-b001-b4002b6d12d2">false</CrawlForDependencies>
+    <LocLastLocAttemptVersionLookup xmlns="360401dd-760e-448c-b001-b4002b6d12d2">758016</LocLastLocAttemptVersionLookup>
+    <TrustLevel xmlns="360401dd-760e-448c-b001-b4002b6d12d2">1 Microsoft Managed Content</TrustLevel>
+    <CampaignTagsTaxHTField0 xmlns="360401dd-760e-448c-b001-b4002b6d12d2">
+      <Terms xmlns="http://schemas.microsoft.com/office/infopath/2007/PartnerControls"/>
+    </CampaignTagsTaxHTField0>
+    <TPNamespace xmlns="360401dd-760e-448c-b001-b4002b6d12d2" xsi:nil="true"/>
+    <TaxCatchAll xmlns="360401dd-760e-448c-b001-b4002b6d12d2"/>
+    <IsSearchable xmlns="360401dd-760e-448c-b001-b4002b6d12d2">true</IsSearchable>
+    <TemplateTemplateType xmlns="360401dd-760e-448c-b001-b4002b6d12d2">Word 2007 Default</TemplateTemplateType>
+    <Markets xmlns="360401dd-760e-448c-b001-b4002b6d12d2"/>
+    <IntlLangReview xmlns="360401dd-760e-448c-b001-b4002b6d12d2">false</IntlLangReview>
+    <UAProjectedTotalWords xmlns="360401dd-760e-448c-b001-b4002b6d12d2" xsi:nil="true"/>
+    <OutputCachingOn xmlns="360401dd-760e-448c-b001-b4002b6d12d2">false</OutputCachingOn>
+    <LocMarketGroupTiers2 xmlns="360401dd-760e-448c-b001-b4002b6d12d2">,t:Tier 1,t:Tier 2,t:Tier 3,</LocMarketGroupTiers2>
+    <APAuthor xmlns="360401dd-760e-448c-b001-b4002b6d12d2">
+      <UserInfo>
+        <DisplayName/>
+        <AccountId>2721</AccountId>
+        <AccountType/>
+      </UserInfo>
+    </APAuthor>
+    <TPCommandLine xmlns="360401dd-760e-448c-b001-b4002b6d12d2" xsi:nil="true"/>
+    <LocManualTestRequired xmlns="360401dd-760e-448c-b001-b4002b6d12d2">false</LocManualTestRequired>
+    <TPAppVersion xmlns="360401dd-760e-448c-b001-b4002b6d12d2" xsi:nil="true"/>
+    <EditorialStatus xmlns="360401dd-760e-448c-b001-b4002b6d12d2" xsi:nil="true"/>
+    <LastModifiedDateTime xmlns="360401dd-760e-448c-b001-b4002b6d12d2" xsi:nil="true"/>
+    <TPLaunchHelpLinkType xmlns="360401dd-760e-448c-b001-b4002b6d12d2">Template</TPLaunchHelpLinkType>
+    <OriginalRelease xmlns="360401dd-760e-448c-b001-b4002b6d12d2">14</OriginalRelease>
+    <ScenarioTagsTaxHTField0 xmlns="360401dd-760e-448c-b001-b4002b6d12d2">
+      <Terms xmlns="http://schemas.microsoft.com/office/infopath/2007/PartnerControls"/>
+    </ScenarioTagsTaxHTField0>
+    <LocalizationTagsTaxHTField0 xmlns="360401dd-760e-448c-b001-b4002b6d12d2">
+      <Terms xmlns="http://schemas.microsoft.com/office/infopath/2007/PartnerControls"/>
+    </LocalizationTagsTaxHTField0>
+  </documentManagement>
+</p:properties>
 </file>
 
 <file path=customXml/item2.xml><?xml version="1.0" encoding="utf-8"?>
+<?mso-contentType ?>
+<FormTemplates xmlns="http://schemas.microsoft.com/sharepoint/v3/contenttype/forms">
+  <Display>DocumentLibraryForm</Display>
+  <Edit>AssetEditForm</Edit>
+  <New>DocumentLibraryForm</New>
+</FormTemplates>
+</file>
+
+<file path=customXml/item3.xml><?xml version="1.0" encoding="utf-8"?>
 <ct:contentTypeSchema xmlns:ct="http://schemas.microsoft.com/office/2006/metadata/contentType" xmlns:ma="http://schemas.microsoft.com/office/2006/metadata/properties/metaAttributes" ct:_="" ma:_="" ma:contentTypeName="TemplateFile" ma:contentTypeID="0x01010098F566CBBF44DA4180A6A1C2AF3AC0E104001C4FC99F8281AF45831A18891735BEB6" ma:contentTypeVersion="56" ma:contentTypeDescription="Create a new document." ma:contentTypeScope="" ma:versionID="b7173fa2c26ba86d94d6d27ce81b110f">
   <xsd:schema xmlns:xsd="http://www.w3.org/2001/XMLSchema" xmlns:xs="http://www.w3.org/2001/XMLSchema" xmlns:p="http://schemas.microsoft.com/office/2006/metadata/properties" xmlns:ns2="360401dd-760e-448c-b001-b4002b6d12d2" targetNamespace="http://schemas.microsoft.com/office/2006/metadata/properties" ma:root="true" ma:fieldsID="d16d50da2b575352b2e7d1822738bf13" ns2:_="">
     <xsd:import namespace="360401dd-760e-448c-b001-b4002b6d12d2"/>
@@ -17773,150 +18080,29 @@
 </ct:contentTypeSchema>
 </file>
 
-<file path=customXml/item3.xml><?xml version="1.0" encoding="utf-8"?>
-<?mso-contentType ?>
-<FormTemplates xmlns="http://schemas.microsoft.com/sharepoint/v3/contenttype/forms">
-  <Display>DocumentLibraryForm</Display>
-  <Edit>AssetEditForm</Edit>
-  <New>DocumentLibraryForm</New>
-</FormTemplates>
-</file>
-
 <file path=customXml/item4.xml><?xml version="1.0" encoding="utf-8"?>
-<p:properties xmlns:p="http://schemas.microsoft.com/office/2006/metadata/properties" xmlns:xsi="http://www.w3.org/2001/XMLSchema-instance" xmlns:pc="http://schemas.microsoft.com/office/infopath/2007/PartnerControls">
-  <documentManagement>
-    <MarketSpecific xmlns="360401dd-760e-448c-b001-b4002b6d12d2">false</MarketSpecific>
-    <ApprovalStatus xmlns="360401dd-760e-448c-b001-b4002b6d12d2">InProgress</ApprovalStatus>
-    <LocComments xmlns="360401dd-760e-448c-b001-b4002b6d12d2" xsi:nil="true"/>
-    <DirectSourceMarket xmlns="360401dd-760e-448c-b001-b4002b6d12d2">english</DirectSourceMarket>
-    <ThumbnailAssetId xmlns="360401dd-760e-448c-b001-b4002b6d12d2" xsi:nil="true"/>
-    <PrimaryImageGen xmlns="360401dd-760e-448c-b001-b4002b6d12d2">true</PrimaryImageGen>
-    <LegacyData xmlns="360401dd-760e-448c-b001-b4002b6d12d2" xsi:nil="true"/>
-    <TPFriendlyName xmlns="360401dd-760e-448c-b001-b4002b6d12d2" xsi:nil="true"/>
-    <NumericId xmlns="360401dd-760e-448c-b001-b4002b6d12d2" xsi:nil="true"/>
-    <LocRecommendedHandoff xmlns="360401dd-760e-448c-b001-b4002b6d12d2" xsi:nil="true"/>
-    <BlockPublish xmlns="360401dd-760e-448c-b001-b4002b6d12d2">false</BlockPublish>
-    <BusinessGroup xmlns="360401dd-760e-448c-b001-b4002b6d12d2" xsi:nil="true"/>
-    <OpenTemplate xmlns="360401dd-760e-448c-b001-b4002b6d12d2">true</OpenTemplate>
-    <SourceTitle xmlns="360401dd-760e-448c-b001-b4002b6d12d2">Outline for school report</SourceTitle>
-    <APEditor xmlns="360401dd-760e-448c-b001-b4002b6d12d2">
-      <UserInfo>
-        <DisplayName/>
-        <AccountId xsi:nil="true"/>
-        <AccountType/>
-      </UserInfo>
-    </APEditor>
-    <UALocComments xmlns="360401dd-760e-448c-b001-b4002b6d12d2">2007 Template UpLeveling Do Not HandOff</UALocComments>
-    <IntlLangReviewDate xmlns="360401dd-760e-448c-b001-b4002b6d12d2" xsi:nil="true"/>
-    <PublishStatusLookup xmlns="360401dd-760e-448c-b001-b4002b6d12d2">
-      <Value>219434</Value>
-      <Value>219437</Value>
-    </PublishStatusLookup>
-    <ParentAssetId xmlns="360401dd-760e-448c-b001-b4002b6d12d2" xsi:nil="true"/>
-    <FeatureTagsTaxHTField0 xmlns="360401dd-760e-448c-b001-b4002b6d12d2">
-      <Terms xmlns="http://schemas.microsoft.com/office/infopath/2007/PartnerControls"/>
-    </FeatureTagsTaxHTField0>
-    <MachineTranslated xmlns="360401dd-760e-448c-b001-b4002b6d12d2">false</MachineTranslated>
-    <Providers xmlns="360401dd-760e-448c-b001-b4002b6d12d2" xsi:nil="true"/>
-    <OriginalSourceMarket xmlns="360401dd-760e-448c-b001-b4002b6d12d2">english</OriginalSourceMarket>
-    <APDescription xmlns="360401dd-760e-448c-b001-b4002b6d12d2" xsi:nil="true"/>
-    <ContentItem xmlns="360401dd-760e-448c-b001-b4002b6d12d2" xsi:nil="true"/>
-    <ClipArtFilename xmlns="360401dd-760e-448c-b001-b4002b6d12d2" xsi:nil="true"/>
-    <TPInstallLocation xmlns="360401dd-760e-448c-b001-b4002b6d12d2" xsi:nil="true"/>
-    <TimesCloned xmlns="360401dd-760e-448c-b001-b4002b6d12d2" xsi:nil="true"/>
-    <PublishTargets xmlns="360401dd-760e-448c-b001-b4002b6d12d2">OfficeOnline,OfficeOnlineVNext</PublishTargets>
-    <AcquiredFrom xmlns="360401dd-760e-448c-b001-b4002b6d12d2">Internal MS</AcquiredFrom>
-    <AssetStart xmlns="360401dd-760e-448c-b001-b4002b6d12d2">2012-01-06T18:26:00+00:00</AssetStart>
-    <FriendlyTitle xmlns="360401dd-760e-448c-b001-b4002b6d12d2" xsi:nil="true"/>
-    <Provider xmlns="360401dd-760e-448c-b001-b4002b6d12d2" xsi:nil="true"/>
-    <LastHandOff xmlns="360401dd-760e-448c-b001-b4002b6d12d2" xsi:nil="true"/>
-    <Manager xmlns="360401dd-760e-448c-b001-b4002b6d12d2" xsi:nil="true"/>
-    <UALocRecommendation xmlns="360401dd-760e-448c-b001-b4002b6d12d2">Localize</UALocRecommendation>
-    <ArtSampleDocs xmlns="360401dd-760e-448c-b001-b4002b6d12d2" xsi:nil="true"/>
-    <UACurrentWords xmlns="360401dd-760e-448c-b001-b4002b6d12d2" xsi:nil="true"/>
-    <TPClientViewer xmlns="360401dd-760e-448c-b001-b4002b6d12d2" xsi:nil="true"/>
-    <TemplateStatus xmlns="360401dd-760e-448c-b001-b4002b6d12d2">Complete</TemplateStatus>
-    <ShowIn xmlns="360401dd-760e-448c-b001-b4002b6d12d2">Show everywhere</ShowIn>
-    <CSXHash xmlns="360401dd-760e-448c-b001-b4002b6d12d2" xsi:nil="true"/>
-    <Downloads xmlns="360401dd-760e-448c-b001-b4002b6d12d2">0</Downloads>
-    <VoteCount xmlns="360401dd-760e-448c-b001-b4002b6d12d2" xsi:nil="true"/>
-    <OOCacheId xmlns="360401dd-760e-448c-b001-b4002b6d12d2" xsi:nil="true"/>
-    <IsDeleted xmlns="360401dd-760e-448c-b001-b4002b6d12d2">false</IsDeleted>
-    <InternalTagsTaxHTField0 xmlns="360401dd-760e-448c-b001-b4002b6d12d2">
-      <Terms xmlns="http://schemas.microsoft.com/office/infopath/2007/PartnerControls"/>
-    </InternalTagsTaxHTField0>
-    <UANotes xmlns="360401dd-760e-448c-b001-b4002b6d12d2">2003 to 2007 conversion</UANotes>
-    <AssetExpire xmlns="360401dd-760e-448c-b001-b4002b6d12d2">2035-01-01T08:00:00+00:00</AssetExpire>
-    <CSXSubmissionMarket xmlns="360401dd-760e-448c-b001-b4002b6d12d2" xsi:nil="true"/>
-    <DSATActionTaken xmlns="360401dd-760e-448c-b001-b4002b6d12d2" xsi:nil="true"/>
-    <SubmitterId xmlns="360401dd-760e-448c-b001-b4002b6d12d2" xsi:nil="true"/>
-    <EditorialTags xmlns="360401dd-760e-448c-b001-b4002b6d12d2" xsi:nil="true"/>
-    <TPExecutable xmlns="360401dd-760e-448c-b001-b4002b6d12d2" xsi:nil="true"/>
-    <CSXSubmissionDate xmlns="360401dd-760e-448c-b001-b4002b6d12d2" xsi:nil="true"/>
-    <CSXUpdate xmlns="360401dd-760e-448c-b001-b4002b6d12d2">false</CSXUpdate>
-    <AssetType xmlns="360401dd-760e-448c-b001-b4002b6d12d2">TP</AssetType>
-    <ApprovalLog xmlns="360401dd-760e-448c-b001-b4002b6d12d2" xsi:nil="true"/>
-    <BugNumber xmlns="360401dd-760e-448c-b001-b4002b6d12d2" xsi:nil="true"/>
-    <OriginAsset xmlns="360401dd-760e-448c-b001-b4002b6d12d2" xsi:nil="true"/>
-    <TPComponent xmlns="360401dd-760e-448c-b001-b4002b6d12d2" xsi:nil="true"/>
-    <Milestone xmlns="360401dd-760e-448c-b001-b4002b6d12d2" xsi:nil="true"/>
-    <RecommendationsModifier xmlns="360401dd-760e-448c-b001-b4002b6d12d2" xsi:nil="true"/>
-    <AssetId xmlns="360401dd-760e-448c-b001-b4002b6d12d2">TP102811601</AssetId>
-    <PolicheckWords xmlns="360401dd-760e-448c-b001-b4002b6d12d2" xsi:nil="true"/>
-    <TPLaunchHelpLink xmlns="360401dd-760e-448c-b001-b4002b6d12d2" xsi:nil="true"/>
-    <IntlLocPriority xmlns="360401dd-760e-448c-b001-b4002b6d12d2" xsi:nil="true"/>
-    <TPApplication xmlns="360401dd-760e-448c-b001-b4002b6d12d2" xsi:nil="true"/>
-    <IntlLangReviewer xmlns="360401dd-760e-448c-b001-b4002b6d12d2" xsi:nil="true"/>
-    <HandoffToMSDN xmlns="360401dd-760e-448c-b001-b4002b6d12d2" xsi:nil="true"/>
-    <PlannedPubDate xmlns="360401dd-760e-448c-b001-b4002b6d12d2" xsi:nil="true"/>
-    <CrawlForDependencies xmlns="360401dd-760e-448c-b001-b4002b6d12d2">false</CrawlForDependencies>
-    <LocLastLocAttemptVersionLookup xmlns="360401dd-760e-448c-b001-b4002b6d12d2">758016</LocLastLocAttemptVersionLookup>
-    <TrustLevel xmlns="360401dd-760e-448c-b001-b4002b6d12d2">1 Microsoft Managed Content</TrustLevel>
-    <CampaignTagsTaxHTField0 xmlns="360401dd-760e-448c-b001-b4002b6d12d2">
-      <Terms xmlns="http://schemas.microsoft.com/office/infopath/2007/PartnerControls"/>
-    </CampaignTagsTaxHTField0>
-    <TPNamespace xmlns="360401dd-760e-448c-b001-b4002b6d12d2" xsi:nil="true"/>
-    <TaxCatchAll xmlns="360401dd-760e-448c-b001-b4002b6d12d2"/>
-    <IsSearchable xmlns="360401dd-760e-448c-b001-b4002b6d12d2">true</IsSearchable>
-    <TemplateTemplateType xmlns="360401dd-760e-448c-b001-b4002b6d12d2">Word 2007 Default</TemplateTemplateType>
-    <Markets xmlns="360401dd-760e-448c-b001-b4002b6d12d2"/>
-    <IntlLangReview xmlns="360401dd-760e-448c-b001-b4002b6d12d2">false</IntlLangReview>
-    <UAProjectedTotalWords xmlns="360401dd-760e-448c-b001-b4002b6d12d2" xsi:nil="true"/>
-    <OutputCachingOn xmlns="360401dd-760e-448c-b001-b4002b6d12d2">false</OutputCachingOn>
-    <LocMarketGroupTiers2 xmlns="360401dd-760e-448c-b001-b4002b6d12d2">,t:Tier 1,t:Tier 2,t:Tier 3,</LocMarketGroupTiers2>
-    <APAuthor xmlns="360401dd-760e-448c-b001-b4002b6d12d2">
-      <UserInfo>
-        <DisplayName/>
-        <AccountId>2721</AccountId>
-        <AccountType/>
-      </UserInfo>
-    </APAuthor>
-    <TPCommandLine xmlns="360401dd-760e-448c-b001-b4002b6d12d2" xsi:nil="true"/>
-    <LocManualTestRequired xmlns="360401dd-760e-448c-b001-b4002b6d12d2">false</LocManualTestRequired>
-    <TPAppVersion xmlns="360401dd-760e-448c-b001-b4002b6d12d2" xsi:nil="true"/>
-    <EditorialStatus xmlns="360401dd-760e-448c-b001-b4002b6d12d2" xsi:nil="true"/>
-    <LastModifiedDateTime xmlns="360401dd-760e-448c-b001-b4002b6d12d2" xsi:nil="true"/>
-    <TPLaunchHelpLinkType xmlns="360401dd-760e-448c-b001-b4002b6d12d2">Template</TPLaunchHelpLinkType>
-    <OriginalRelease xmlns="360401dd-760e-448c-b001-b4002b6d12d2">14</OriginalRelease>
-    <ScenarioTagsTaxHTField0 xmlns="360401dd-760e-448c-b001-b4002b6d12d2">
-      <Terms xmlns="http://schemas.microsoft.com/office/infopath/2007/PartnerControls"/>
-    </ScenarioTagsTaxHTField0>
-    <LocalizationTagsTaxHTField0 xmlns="360401dd-760e-448c-b001-b4002b6d12d2">
-      <Terms xmlns="http://schemas.microsoft.com/office/infopath/2007/PartnerControls"/>
-    </LocalizationTagsTaxHTField0>
-  </documentManagement>
-</p:properties>
+<b:Sources xmlns:b="http://schemas.openxmlformats.org/officeDocument/2006/bibliography" xmlns="http://schemas.openxmlformats.org/officeDocument/2006/bibliography" SelectedStyle="\APASixthEditionOfficeOnline.xsl" StyleName="APA" Version="6"/>
 </file>
 
 <file path=customXml/itemProps1.xml><?xml version="1.0" encoding="utf-8"?>
-<ds:datastoreItem xmlns:ds="http://schemas.openxmlformats.org/officeDocument/2006/customXml" ds:itemID="{4B07F750-2957-45DC-B470-434D234910C7}">
+<ds:datastoreItem xmlns:ds="http://schemas.openxmlformats.org/officeDocument/2006/customXml" ds:itemID="{3B93AF23-8A56-48B7-AC3E-A92AB2202AC0}">
   <ds:schemaRefs>
-    <ds:schemaRef ds:uri="http://schemas.openxmlformats.org/officeDocument/2006/bibliography"/>
+    <ds:schemaRef ds:uri="http://schemas.microsoft.com/office/2006/metadata/properties"/>
+    <ds:schemaRef ds:uri="http://schemas.microsoft.com/office/infopath/2007/PartnerControls"/>
+    <ds:schemaRef ds:uri="360401dd-760e-448c-b001-b4002b6d12d2"/>
   </ds:schemaRefs>
 </ds:datastoreItem>
 </file>
 
 <file path=customXml/itemProps2.xml><?xml version="1.0" encoding="utf-8"?>
+<ds:datastoreItem xmlns:ds="http://schemas.openxmlformats.org/officeDocument/2006/customXml" ds:itemID="{6FECE8D6-B8C2-4F7B-9EDF-85518DAA7526}">
+  <ds:schemaRefs>
+    <ds:schemaRef ds:uri="http://schemas.microsoft.com/sharepoint/v3/contenttype/forms"/>
+  </ds:schemaRefs>
+</ds:datastoreItem>
+</file>
+
+<file path=customXml/itemProps3.xml><?xml version="1.0" encoding="utf-8"?>
 <ds:datastoreItem xmlns:ds="http://schemas.openxmlformats.org/officeDocument/2006/customXml" ds:itemID="{59A2E7BC-9B6C-4C18-9DA8-F12BC8BB13B7}">
   <ds:schemaRefs>
     <ds:schemaRef ds:uri="http://schemas.microsoft.com/office/2006/metadata/contentType"/>
@@ -17934,20 +18120,10 @@
 </ds:datastoreItem>
 </file>
 
-<file path=customXml/itemProps3.xml><?xml version="1.0" encoding="utf-8"?>
-<ds:datastoreItem xmlns:ds="http://schemas.openxmlformats.org/officeDocument/2006/customXml" ds:itemID="{6FECE8D6-B8C2-4F7B-9EDF-85518DAA7526}">
+<file path=customXml/itemProps4.xml><?xml version="1.0" encoding="utf-8"?>
+<ds:datastoreItem xmlns:ds="http://schemas.openxmlformats.org/officeDocument/2006/customXml" ds:itemID="{4B07F750-2957-45DC-B470-434D234910C7}">
   <ds:schemaRefs>
-    <ds:schemaRef ds:uri="http://schemas.microsoft.com/sharepoint/v3/contenttype/forms"/>
-  </ds:schemaRefs>
-</ds:datastoreItem>
-</file>
-
-<file path=customXml/itemProps4.xml><?xml version="1.0" encoding="utf-8"?>
-<ds:datastoreItem xmlns:ds="http://schemas.openxmlformats.org/officeDocument/2006/customXml" ds:itemID="{3B93AF23-8A56-48B7-AC3E-A92AB2202AC0}">
-  <ds:schemaRefs>
-    <ds:schemaRef ds:uri="http://schemas.microsoft.com/office/2006/metadata/properties"/>
-    <ds:schemaRef ds:uri="http://schemas.microsoft.com/office/infopath/2007/PartnerControls"/>
-    <ds:schemaRef ds:uri="360401dd-760e-448c-b001-b4002b6d12d2"/>
+    <ds:schemaRef ds:uri="http://schemas.openxmlformats.org/officeDocument/2006/bibliography"/>
   </ds:schemaRefs>
 </ds:datastoreItem>
 </file>
</xml_diff>